<commit_message>
- Add auto generate code for Solr
Signed-off-by: bommer <bommer@bommerdesign.com>
</commit_message>
<xml_diff>
--- a/docs/Read me.docx
+++ b/docs/Read me.docx
@@ -2043,13 +2043,24 @@
         </w:rPr>
         <w:t xml:space="preserve"> Doctrine:</w:t>
       </w:r>
+      <w:r>
+        <w:rPr>
+          <w:rFonts w:asciiTheme="majorHAnsi" w:hAnsiTheme="majorHAnsi" w:cstheme="majorHAnsi"/>
+          <w:b/>
+          <w:sz w:val="26"/>
+          <w:szCs w:val="26"/>
+          <w:u w:val="single"/>
+          <w:lang w:val="en-US"/>
+        </w:rPr>
+        <w:t xml:space="preserve"> </w:t>
+      </w:r>
     </w:p>
     <w:p>
       <w:pPr>
         <w:pStyle w:val="ListParagraph"/>
         <w:numPr>
           <w:ilvl w:val="1"/>
-          <w:numId w:val="3"/>
+          <w:numId w:val="1"/>
         </w:numPr>
         <w:rPr>
           <w:rFonts w:asciiTheme="majorHAnsi" w:hAnsiTheme="majorHAnsi" w:cstheme="majorHAnsi"/>
@@ -2104,7 +2115,7 @@
         <w:pStyle w:val="ListParagraph"/>
         <w:numPr>
           <w:ilvl w:val="1"/>
-          <w:numId w:val="3"/>
+          <w:numId w:val="1"/>
         </w:numPr>
         <w:rPr>
           <w:rFonts w:asciiTheme="majorHAnsi" w:hAnsiTheme="majorHAnsi" w:cstheme="majorHAnsi"/>
@@ -2139,7 +2150,7 @@
         <w:pStyle w:val="ListParagraph"/>
         <w:numPr>
           <w:ilvl w:val="1"/>
-          <w:numId w:val="3"/>
+          <w:numId w:val="1"/>
         </w:numPr>
         <w:rPr>
           <w:rFonts w:asciiTheme="majorHAnsi" w:hAnsiTheme="majorHAnsi" w:cstheme="majorHAnsi"/>
@@ -2166,25 +2177,7 @@
           <w:szCs w:val="26"/>
           <w:lang w:val="en-US"/>
         </w:rPr>
-        <w:t xml:space="preserve"> link: </w:t>
-      </w:r>
-      <w:r>
-        <w:rPr>
-          <w:rFonts w:asciiTheme="majorHAnsi" w:hAnsiTheme="majorHAnsi" w:cstheme="majorHAnsi"/>
-          <w:sz w:val="26"/>
-          <w:szCs w:val="26"/>
-          <w:lang w:val="en-US"/>
-        </w:rPr>
-        <w:t>http://</w:t>
-      </w:r>
-      <w:r>
-        <w:rPr>
-          <w:rFonts w:asciiTheme="majorHAnsi" w:hAnsiTheme="majorHAnsi" w:cstheme="majorHAnsi"/>
-          <w:sz w:val="26"/>
-          <w:szCs w:val="26"/>
-          <w:lang w:val="en-US"/>
-        </w:rPr>
-        <w:t>localhost/your_site/index.php?route=generate/document_doctrine&amp;token=</w:t>
+        <w:t xml:space="preserve"> link: http://localhost/your_site/index.php?route=generate/document_doctrine&amp;token=</w:t>
       </w:r>
       <w:r>
         <w:rPr>
@@ -2367,54 +2360,1250 @@
           <w:szCs w:val="26"/>
           <w:lang w:val="fr-FR"/>
         </w:rPr>
-        <w:t xml:space="preserve"> code:</w:t>
-      </w:r>
-      <w:r>
+        <w:t xml:space="preserve"> code: </w:t>
+      </w:r>
+    </w:p>
+    <w:p>
+      <w:pPr>
         <w:rPr>
           <w:rFonts w:asciiTheme="majorHAnsi" w:hAnsiTheme="majorHAnsi" w:cstheme="majorHAnsi"/>
           <w:sz w:val="26"/>
           <w:szCs w:val="26"/>
           <w:lang w:val="fr-FR"/>
         </w:rPr>
+      </w:pPr>
+      <w:r>
+        <w:rPr>
+          <w:rFonts w:asciiTheme="majorHAnsi" w:hAnsiTheme="majorHAnsi" w:cstheme="majorHAnsi"/>
+          <w:sz w:val="26"/>
+          <w:szCs w:val="26"/>
+          <w:lang w:val="fr-FR"/>
+        </w:rPr>
+        <w:t>….</w:t>
+      </w:r>
+    </w:p>
+    <w:p>
+      <w:pPr>
+        <w:rPr>
+          <w:rFonts w:asciiTheme="majorHAnsi" w:hAnsiTheme="majorHAnsi" w:cstheme="majorHAnsi"/>
+          <w:sz w:val="26"/>
+          <w:szCs w:val="26"/>
+          <w:lang w:val="en-US"/>
+        </w:rPr>
+      </w:pPr>
+      <w:r>
+        <w:rPr>
+          <w:rFonts w:asciiTheme="majorHAnsi" w:hAnsiTheme="majorHAnsi" w:cstheme="majorHAnsi"/>
+          <w:sz w:val="26"/>
+          <w:szCs w:val="26"/>
+          <w:lang w:val="en-US"/>
+        </w:rPr>
+        <w:t xml:space="preserve">/* </w:t>
+      </w:r>
+      <w:proofErr w:type="spellStart"/>
+      <w:r>
+        <w:rPr>
+          <w:rFonts w:asciiTheme="majorHAnsi" w:hAnsiTheme="majorHAnsi" w:cstheme="majorHAnsi"/>
+          <w:sz w:val="26"/>
+          <w:szCs w:val="26"/>
+          <w:lang w:val="en-US"/>
+        </w:rPr>
+        <w:t>MongoDB</w:t>
+      </w:r>
+      <w:proofErr w:type="spellEnd"/>
+      <w:r>
+        <w:rPr>
+          <w:rFonts w:asciiTheme="majorHAnsi" w:hAnsiTheme="majorHAnsi" w:cstheme="majorHAnsi"/>
+          <w:sz w:val="26"/>
+          <w:szCs w:val="26"/>
+          <w:lang w:val="en-US"/>
+        </w:rPr>
+        <w:t>/id */</w:t>
+      </w:r>
+    </w:p>
+    <w:p>
+      <w:pPr>
+        <w:rPr>
+          <w:rFonts w:asciiTheme="majorHAnsi" w:hAnsiTheme="majorHAnsi" w:cstheme="majorHAnsi"/>
+          <w:sz w:val="26"/>
+          <w:szCs w:val="26"/>
+          <w:lang w:val="en-US"/>
+        </w:rPr>
+      </w:pPr>
+      <w:r>
+        <w:rPr>
+          <w:rFonts w:asciiTheme="majorHAnsi" w:hAnsiTheme="majorHAnsi" w:cstheme="majorHAnsi"/>
+          <w:sz w:val="26"/>
+          <w:szCs w:val="26"/>
+          <w:lang w:val="en-US"/>
+        </w:rPr>
+        <w:t>Private $id;</w:t>
+      </w:r>
+    </w:p>
+    <w:p>
+      <w:pPr>
+        <w:rPr>
+          <w:rFonts w:asciiTheme="majorHAnsi" w:hAnsiTheme="majorHAnsi" w:cstheme="majorHAnsi"/>
+          <w:sz w:val="26"/>
+          <w:szCs w:val="26"/>
+          <w:lang w:val="en-US"/>
+        </w:rPr>
+      </w:pPr>
+      <w:r>
+        <w:rPr>
+          <w:rFonts w:asciiTheme="majorHAnsi" w:hAnsiTheme="majorHAnsi" w:cstheme="majorHAnsi"/>
+          <w:sz w:val="26"/>
+          <w:szCs w:val="26"/>
+          <w:lang w:val="en-US"/>
+        </w:rPr>
+        <w:t xml:space="preserve">/* </w:t>
+      </w:r>
+      <w:proofErr w:type="spellStart"/>
+      <w:r>
+        <w:rPr>
+          <w:rFonts w:asciiTheme="majorHAnsi" w:hAnsiTheme="majorHAnsi" w:cstheme="majorHAnsi"/>
+          <w:sz w:val="26"/>
+          <w:szCs w:val="26"/>
+          <w:lang w:val="en-US"/>
+        </w:rPr>
+        <w:t>MongoDB</w:t>
+      </w:r>
+      <w:proofErr w:type="spellEnd"/>
+      <w:r>
+        <w:rPr>
+          <w:rFonts w:asciiTheme="majorHAnsi" w:hAnsiTheme="majorHAnsi" w:cstheme="majorHAnsi"/>
+          <w:sz w:val="26"/>
+          <w:szCs w:val="26"/>
+          <w:lang w:val="en-US"/>
+        </w:rPr>
+        <w:t>/string */</w:t>
+      </w:r>
+    </w:p>
+    <w:p>
+      <w:pPr>
+        <w:rPr>
+          <w:rFonts w:asciiTheme="majorHAnsi" w:hAnsiTheme="majorHAnsi" w:cstheme="majorHAnsi"/>
+          <w:sz w:val="26"/>
+          <w:szCs w:val="26"/>
+          <w:lang w:val="en-US"/>
+        </w:rPr>
+      </w:pPr>
+      <w:r>
+        <w:rPr>
+          <w:rFonts w:asciiTheme="majorHAnsi" w:hAnsiTheme="majorHAnsi" w:cstheme="majorHAnsi"/>
+          <w:sz w:val="26"/>
+          <w:szCs w:val="26"/>
+          <w:lang w:val="en-US"/>
+        </w:rPr>
+        <w:t>Private $name;</w:t>
+      </w:r>
+    </w:p>
+    <w:p>
+      <w:pPr>
+        <w:rPr>
+          <w:rFonts w:asciiTheme="majorHAnsi" w:hAnsiTheme="majorHAnsi" w:cstheme="majorHAnsi"/>
+          <w:sz w:val="26"/>
+          <w:szCs w:val="26"/>
+          <w:lang w:val="en-US"/>
+        </w:rPr>
+      </w:pPr>
+      <w:proofErr w:type="spellStart"/>
+      <w:r>
+        <w:rPr>
+          <w:rFonts w:asciiTheme="majorHAnsi" w:hAnsiTheme="majorHAnsi" w:cstheme="majorHAnsi"/>
+          <w:sz w:val="26"/>
+          <w:szCs w:val="26"/>
+          <w:lang w:val="en-US"/>
+        </w:rPr>
+        <w:t>Chạy</w:t>
+      </w:r>
+      <w:proofErr w:type="spellEnd"/>
+      <w:r>
+        <w:rPr>
+          <w:rFonts w:asciiTheme="majorHAnsi" w:hAnsiTheme="majorHAnsi" w:cstheme="majorHAnsi"/>
+          <w:sz w:val="26"/>
+          <w:szCs w:val="26"/>
+          <w:lang w:val="en-US"/>
+        </w:rPr>
+        <w:t xml:space="preserve"> link: http://localhost/your_site/index.php?route=generate/document_doctrine&amp;token=</w:t>
+      </w:r>
+      <w:r>
+        <w:rPr>
+          <w:rFonts w:ascii="Courier New" w:hAnsi="Courier New" w:cs="Courier New"/>
+          <w:color w:val="0000C0"/>
+          <w:sz w:val="20"/>
+          <w:szCs w:val="20"/>
+          <w:highlight w:val="blue"/>
+        </w:rPr>
         <w:t xml:space="preserve"> </w:t>
       </w:r>
-    </w:p>
-    <w:p>
-      <w:pPr>
-        <w:rPr>
-          <w:rFonts w:asciiTheme="majorHAnsi" w:hAnsiTheme="majorHAnsi" w:cstheme="majorHAnsi"/>
-          <w:sz w:val="26"/>
-          <w:szCs w:val="26"/>
-          <w:lang w:val="fr-FR"/>
-        </w:rPr>
-      </w:pPr>
-      <w:r>
-        <w:rPr>
-          <w:rFonts w:asciiTheme="majorHAnsi" w:hAnsiTheme="majorHAnsi" w:cstheme="majorHAnsi"/>
-          <w:sz w:val="26"/>
-          <w:szCs w:val="26"/>
-          <w:lang w:val="fr-FR"/>
-        </w:rPr>
-        <w:t>….</w:t>
-      </w:r>
-    </w:p>
-    <w:p>
-      <w:pPr>
-        <w:rPr>
-          <w:rFonts w:asciiTheme="majorHAnsi" w:hAnsiTheme="majorHAnsi" w:cstheme="majorHAnsi"/>
-          <w:sz w:val="26"/>
-          <w:szCs w:val="26"/>
-          <w:lang w:val="en-US"/>
-        </w:rPr>
-      </w:pPr>
-      <w:r>
-        <w:rPr>
-          <w:rFonts w:asciiTheme="majorHAnsi" w:hAnsiTheme="majorHAnsi" w:cstheme="majorHAnsi"/>
-          <w:sz w:val="26"/>
-          <w:szCs w:val="26"/>
-          <w:lang w:val="en-US"/>
-        </w:rPr>
-        <w:t xml:space="preserve">/* </w:t>
+      <w:r>
+        <w:rPr>
+          <w:rFonts w:asciiTheme="majorHAnsi" w:hAnsiTheme="majorHAnsi" w:cstheme="majorHAnsi"/>
+          <w:sz w:val="26"/>
+          <w:szCs w:val="26"/>
+        </w:rPr>
+        <w:t>117465c9fb58077646d3dfa16998f754</w:t>
+      </w:r>
+      <w:r>
+        <w:rPr>
+          <w:rFonts w:asciiTheme="majorHAnsi" w:hAnsiTheme="majorHAnsi" w:cstheme="majorHAnsi"/>
+          <w:sz w:val="26"/>
+          <w:szCs w:val="26"/>
+          <w:lang w:val="en-US"/>
+        </w:rPr>
+        <w:t>&amp;document=user/</w:t>
+      </w:r>
+      <w:proofErr w:type="spellStart"/>
+      <w:r>
+        <w:rPr>
+          <w:rFonts w:asciiTheme="majorHAnsi" w:hAnsiTheme="majorHAnsi" w:cstheme="majorHAnsi"/>
+          <w:sz w:val="26"/>
+          <w:szCs w:val="26"/>
+          <w:lang w:val="en-US"/>
+        </w:rPr>
+        <w:t>user_manage</w:t>
+      </w:r>
+      <w:proofErr w:type="spellEnd"/>
+    </w:p>
+    <w:p>
+      <w:pPr>
+        <w:rPr>
+          <w:rFonts w:asciiTheme="majorHAnsi" w:hAnsiTheme="majorHAnsi" w:cstheme="majorHAnsi"/>
+          <w:i/>
+          <w:sz w:val="26"/>
+          <w:szCs w:val="26"/>
+          <w:lang w:val="en-US"/>
+        </w:rPr>
+      </w:pPr>
+      <w:proofErr w:type="spellStart"/>
+      <w:r>
+        <w:rPr>
+          <w:rFonts w:asciiTheme="majorHAnsi" w:hAnsiTheme="majorHAnsi" w:cstheme="majorHAnsi"/>
+          <w:i/>
+          <w:sz w:val="26"/>
+          <w:szCs w:val="26"/>
+          <w:lang w:val="en-US"/>
+        </w:rPr>
+        <w:t>Hê</w:t>
+      </w:r>
+      <w:proofErr w:type="spellEnd"/>
+      <w:r>
+        <w:rPr>
+          <w:rFonts w:asciiTheme="majorHAnsi" w:hAnsiTheme="majorHAnsi" w:cstheme="majorHAnsi"/>
+          <w:i/>
+          <w:sz w:val="26"/>
+          <w:szCs w:val="26"/>
+          <w:lang w:val="en-US"/>
+        </w:rPr>
+        <w:t xml:space="preserve">̣ </w:t>
+      </w:r>
+      <w:proofErr w:type="spellStart"/>
+      <w:r>
+        <w:rPr>
+          <w:rFonts w:asciiTheme="majorHAnsi" w:hAnsiTheme="majorHAnsi" w:cstheme="majorHAnsi"/>
+          <w:i/>
+          <w:sz w:val="26"/>
+          <w:szCs w:val="26"/>
+          <w:lang w:val="en-US"/>
+        </w:rPr>
+        <w:t>thống</w:t>
+      </w:r>
+      <w:proofErr w:type="spellEnd"/>
+      <w:r>
+        <w:rPr>
+          <w:rFonts w:asciiTheme="majorHAnsi" w:hAnsiTheme="majorHAnsi" w:cstheme="majorHAnsi"/>
+          <w:i/>
+          <w:sz w:val="26"/>
+          <w:szCs w:val="26"/>
+          <w:lang w:val="en-US"/>
+        </w:rPr>
+        <w:t xml:space="preserve"> sẽ </w:t>
+      </w:r>
+      <w:proofErr w:type="spellStart"/>
+      <w:r>
+        <w:rPr>
+          <w:rFonts w:asciiTheme="majorHAnsi" w:hAnsiTheme="majorHAnsi" w:cstheme="majorHAnsi"/>
+          <w:i/>
+          <w:sz w:val="26"/>
+          <w:szCs w:val="26"/>
+          <w:lang w:val="en-US"/>
+        </w:rPr>
+        <w:t>tư</w:t>
+      </w:r>
+      <w:proofErr w:type="spellEnd"/>
+      <w:r>
+        <w:rPr>
+          <w:rFonts w:asciiTheme="majorHAnsi" w:hAnsiTheme="majorHAnsi" w:cstheme="majorHAnsi"/>
+          <w:i/>
+          <w:sz w:val="26"/>
+          <w:szCs w:val="26"/>
+          <w:lang w:val="en-US"/>
+        </w:rPr>
+        <w:t xml:space="preserve">̣ </w:t>
+      </w:r>
+      <w:proofErr w:type="spellStart"/>
+      <w:r>
+        <w:rPr>
+          <w:rFonts w:asciiTheme="majorHAnsi" w:hAnsiTheme="majorHAnsi" w:cstheme="majorHAnsi"/>
+          <w:i/>
+          <w:sz w:val="26"/>
+          <w:szCs w:val="26"/>
+          <w:lang w:val="en-US"/>
+        </w:rPr>
+        <w:t>tạo</w:t>
+      </w:r>
+      <w:proofErr w:type="spellEnd"/>
+      <w:r>
+        <w:rPr>
+          <w:rFonts w:asciiTheme="majorHAnsi" w:hAnsiTheme="majorHAnsi" w:cstheme="majorHAnsi"/>
+          <w:i/>
+          <w:sz w:val="26"/>
+          <w:szCs w:val="26"/>
+          <w:lang w:val="en-US"/>
+        </w:rPr>
+        <w:t xml:space="preserve"> </w:t>
+      </w:r>
+      <w:proofErr w:type="spellStart"/>
+      <w:r>
+        <w:rPr>
+          <w:rFonts w:asciiTheme="majorHAnsi" w:hAnsiTheme="majorHAnsi" w:cstheme="majorHAnsi"/>
+          <w:i/>
+          <w:sz w:val="26"/>
+          <w:szCs w:val="26"/>
+          <w:lang w:val="en-US"/>
+        </w:rPr>
+        <w:t>các</w:t>
+      </w:r>
+      <w:proofErr w:type="spellEnd"/>
+      <w:r>
+        <w:rPr>
+          <w:rFonts w:asciiTheme="majorHAnsi" w:hAnsiTheme="majorHAnsi" w:cstheme="majorHAnsi"/>
+          <w:i/>
+          <w:sz w:val="26"/>
+          <w:szCs w:val="26"/>
+          <w:lang w:val="en-US"/>
+        </w:rPr>
+        <w:t xml:space="preserve"> </w:t>
+      </w:r>
+      <w:proofErr w:type="gramStart"/>
+      <w:r>
+        <w:rPr>
+          <w:rFonts w:asciiTheme="majorHAnsi" w:hAnsiTheme="majorHAnsi" w:cstheme="majorHAnsi"/>
+          <w:i/>
+          <w:sz w:val="26"/>
+          <w:szCs w:val="26"/>
+          <w:lang w:val="en-US"/>
+        </w:rPr>
+        <w:t>function get</w:t>
+      </w:r>
+      <w:proofErr w:type="gramEnd"/>
+      <w:r>
+        <w:rPr>
+          <w:rFonts w:asciiTheme="majorHAnsi" w:hAnsiTheme="majorHAnsi" w:cstheme="majorHAnsi"/>
+          <w:i/>
+          <w:sz w:val="26"/>
+          <w:szCs w:val="26"/>
+          <w:lang w:val="en-US"/>
+        </w:rPr>
+        <w:t xml:space="preserve"> &amp; set or add </w:t>
+      </w:r>
+      <w:proofErr w:type="spellStart"/>
+      <w:r>
+        <w:rPr>
+          <w:rFonts w:asciiTheme="majorHAnsi" w:hAnsiTheme="majorHAnsi" w:cstheme="majorHAnsi"/>
+          <w:i/>
+          <w:sz w:val="26"/>
+          <w:szCs w:val="26"/>
+          <w:lang w:val="en-US"/>
+        </w:rPr>
+        <w:t>tương</w:t>
+      </w:r>
+      <w:proofErr w:type="spellEnd"/>
+      <w:r>
+        <w:rPr>
+          <w:rFonts w:asciiTheme="majorHAnsi" w:hAnsiTheme="majorHAnsi" w:cstheme="majorHAnsi"/>
+          <w:i/>
+          <w:sz w:val="26"/>
+          <w:szCs w:val="26"/>
+          <w:lang w:val="en-US"/>
+        </w:rPr>
+        <w:t xml:space="preserve"> </w:t>
+      </w:r>
+      <w:proofErr w:type="spellStart"/>
+      <w:r>
+        <w:rPr>
+          <w:rFonts w:asciiTheme="majorHAnsi" w:hAnsiTheme="majorHAnsi" w:cstheme="majorHAnsi"/>
+          <w:i/>
+          <w:sz w:val="26"/>
+          <w:szCs w:val="26"/>
+          <w:lang w:val="en-US"/>
+        </w:rPr>
+        <w:t>ứng</w:t>
+      </w:r>
+      <w:proofErr w:type="spellEnd"/>
+      <w:r>
+        <w:rPr>
+          <w:rFonts w:asciiTheme="majorHAnsi" w:hAnsiTheme="majorHAnsi" w:cstheme="majorHAnsi"/>
+          <w:i/>
+          <w:sz w:val="26"/>
+          <w:szCs w:val="26"/>
+          <w:lang w:val="en-US"/>
+        </w:rPr>
+        <w:t xml:space="preserve"> </w:t>
+      </w:r>
+      <w:proofErr w:type="spellStart"/>
+      <w:r>
+        <w:rPr>
+          <w:rFonts w:asciiTheme="majorHAnsi" w:hAnsiTheme="majorHAnsi" w:cstheme="majorHAnsi"/>
+          <w:i/>
+          <w:sz w:val="26"/>
+          <w:szCs w:val="26"/>
+          <w:lang w:val="en-US"/>
+        </w:rPr>
+        <w:t>với</w:t>
+      </w:r>
+      <w:proofErr w:type="spellEnd"/>
+      <w:r>
+        <w:rPr>
+          <w:rFonts w:asciiTheme="majorHAnsi" w:hAnsiTheme="majorHAnsi" w:cstheme="majorHAnsi"/>
+          <w:i/>
+          <w:sz w:val="26"/>
+          <w:szCs w:val="26"/>
+          <w:lang w:val="en-US"/>
+        </w:rPr>
+        <w:t xml:space="preserve"> </w:t>
+      </w:r>
+      <w:proofErr w:type="spellStart"/>
+      <w:r>
+        <w:rPr>
+          <w:rFonts w:asciiTheme="majorHAnsi" w:hAnsiTheme="majorHAnsi" w:cstheme="majorHAnsi"/>
+          <w:i/>
+          <w:sz w:val="26"/>
+          <w:szCs w:val="26"/>
+          <w:lang w:val="en-US"/>
+        </w:rPr>
+        <w:t>khai</w:t>
+      </w:r>
+      <w:proofErr w:type="spellEnd"/>
+      <w:r>
+        <w:rPr>
+          <w:rFonts w:asciiTheme="majorHAnsi" w:hAnsiTheme="majorHAnsi" w:cstheme="majorHAnsi"/>
+          <w:i/>
+          <w:sz w:val="26"/>
+          <w:szCs w:val="26"/>
+          <w:lang w:val="en-US"/>
+        </w:rPr>
+        <w:t xml:space="preserve"> </w:t>
+      </w:r>
+      <w:proofErr w:type="spellStart"/>
+      <w:r>
+        <w:rPr>
+          <w:rFonts w:asciiTheme="majorHAnsi" w:hAnsiTheme="majorHAnsi" w:cstheme="majorHAnsi"/>
+          <w:i/>
+          <w:sz w:val="26"/>
+          <w:szCs w:val="26"/>
+          <w:lang w:val="en-US"/>
+        </w:rPr>
+        <w:t>báo</w:t>
+      </w:r>
+      <w:proofErr w:type="spellEnd"/>
+      <w:r>
+        <w:rPr>
+          <w:rFonts w:asciiTheme="majorHAnsi" w:hAnsiTheme="majorHAnsi" w:cstheme="majorHAnsi"/>
+          <w:i/>
+          <w:sz w:val="26"/>
+          <w:szCs w:val="26"/>
+          <w:lang w:val="en-US"/>
+        </w:rPr>
+        <w:t xml:space="preserve"> Annotations Doctrine ở </w:t>
+      </w:r>
+      <w:proofErr w:type="spellStart"/>
+      <w:r>
+        <w:rPr>
+          <w:rFonts w:asciiTheme="majorHAnsi" w:hAnsiTheme="majorHAnsi" w:cstheme="majorHAnsi"/>
+          <w:i/>
+          <w:sz w:val="26"/>
+          <w:szCs w:val="26"/>
+          <w:lang w:val="en-US"/>
+        </w:rPr>
+        <w:t>trên</w:t>
+      </w:r>
+      <w:proofErr w:type="spellEnd"/>
+    </w:p>
+    <w:p>
+      <w:pPr>
+        <w:rPr>
+          <w:rFonts w:asciiTheme="majorHAnsi" w:hAnsiTheme="majorHAnsi" w:cstheme="majorHAnsi"/>
+          <w:sz w:val="26"/>
+          <w:szCs w:val="26"/>
+          <w:lang w:val="en-US"/>
+        </w:rPr>
+      </w:pPr>
+      <w:proofErr w:type="spellStart"/>
+      <w:r>
+        <w:rPr>
+          <w:rFonts w:asciiTheme="majorHAnsi" w:hAnsiTheme="majorHAnsi" w:cstheme="majorHAnsi"/>
+          <w:sz w:val="26"/>
+          <w:szCs w:val="26"/>
+          <w:lang w:val="en-US"/>
+        </w:rPr>
+        <w:t>Lưu</w:t>
+      </w:r>
+      <w:proofErr w:type="spellEnd"/>
+      <w:r>
+        <w:rPr>
+          <w:rFonts w:asciiTheme="majorHAnsi" w:hAnsiTheme="majorHAnsi" w:cstheme="majorHAnsi"/>
+          <w:sz w:val="26"/>
+          <w:szCs w:val="26"/>
+          <w:lang w:val="en-US"/>
+        </w:rPr>
+        <w:t xml:space="preserve"> ý: </w:t>
+      </w:r>
+      <w:proofErr w:type="spellStart"/>
+      <w:r>
+        <w:rPr>
+          <w:rFonts w:asciiTheme="majorHAnsi" w:hAnsiTheme="majorHAnsi" w:cstheme="majorHAnsi"/>
+          <w:sz w:val="26"/>
+          <w:szCs w:val="26"/>
+          <w:lang w:val="en-US"/>
+        </w:rPr>
+        <w:t>nên</w:t>
+      </w:r>
+      <w:proofErr w:type="spellEnd"/>
+      <w:r>
+        <w:rPr>
+          <w:rFonts w:asciiTheme="majorHAnsi" w:hAnsiTheme="majorHAnsi" w:cstheme="majorHAnsi"/>
+          <w:sz w:val="26"/>
+          <w:szCs w:val="26"/>
+          <w:lang w:val="en-US"/>
+        </w:rPr>
+        <w:t xml:space="preserve"> </w:t>
+      </w:r>
+      <w:proofErr w:type="spellStart"/>
+      <w:r>
+        <w:rPr>
+          <w:rFonts w:asciiTheme="majorHAnsi" w:hAnsiTheme="majorHAnsi" w:cstheme="majorHAnsi"/>
+          <w:sz w:val="26"/>
+          <w:szCs w:val="26"/>
+          <w:lang w:val="en-US"/>
+        </w:rPr>
+        <w:t>xóa</w:t>
+      </w:r>
+      <w:proofErr w:type="spellEnd"/>
+      <w:r>
+        <w:rPr>
+          <w:rFonts w:asciiTheme="majorHAnsi" w:hAnsiTheme="majorHAnsi" w:cstheme="majorHAnsi"/>
+          <w:sz w:val="26"/>
+          <w:szCs w:val="26"/>
+          <w:lang w:val="en-US"/>
+        </w:rPr>
+        <w:t xml:space="preserve"> </w:t>
+      </w:r>
+      <w:proofErr w:type="spellStart"/>
+      <w:r>
+        <w:rPr>
+          <w:rFonts w:asciiTheme="majorHAnsi" w:hAnsiTheme="majorHAnsi" w:cstheme="majorHAnsi"/>
+          <w:sz w:val="26"/>
+          <w:szCs w:val="26"/>
+          <w:lang w:val="en-US"/>
+        </w:rPr>
+        <w:t>các</w:t>
+      </w:r>
+      <w:proofErr w:type="spellEnd"/>
+      <w:r>
+        <w:rPr>
+          <w:rFonts w:asciiTheme="majorHAnsi" w:hAnsiTheme="majorHAnsi" w:cstheme="majorHAnsi"/>
+          <w:sz w:val="26"/>
+          <w:szCs w:val="26"/>
+          <w:lang w:val="en-US"/>
+        </w:rPr>
+        <w:t xml:space="preserve"> </w:t>
+      </w:r>
+      <w:proofErr w:type="gramStart"/>
+      <w:r>
+        <w:rPr>
+          <w:rFonts w:asciiTheme="majorHAnsi" w:hAnsiTheme="majorHAnsi" w:cstheme="majorHAnsi"/>
+          <w:sz w:val="26"/>
+          <w:szCs w:val="26"/>
+          <w:lang w:val="en-US"/>
+        </w:rPr>
+        <w:t>function</w:t>
+      </w:r>
+      <w:proofErr w:type="gramEnd"/>
+      <w:r>
+        <w:rPr>
+          <w:rFonts w:asciiTheme="majorHAnsi" w:hAnsiTheme="majorHAnsi" w:cstheme="majorHAnsi"/>
+          <w:sz w:val="26"/>
+          <w:szCs w:val="26"/>
+          <w:lang w:val="en-US"/>
+        </w:rPr>
+        <w:t xml:space="preserve"> get &amp; set or add </w:t>
+      </w:r>
+      <w:proofErr w:type="spellStart"/>
+      <w:r>
+        <w:rPr>
+          <w:rFonts w:asciiTheme="majorHAnsi" w:hAnsiTheme="majorHAnsi" w:cstheme="majorHAnsi"/>
+          <w:sz w:val="26"/>
+          <w:szCs w:val="26"/>
+          <w:lang w:val="en-US"/>
+        </w:rPr>
+        <w:t>trong</w:t>
+      </w:r>
+      <w:proofErr w:type="spellEnd"/>
+      <w:r>
+        <w:rPr>
+          <w:rFonts w:asciiTheme="majorHAnsi" w:hAnsiTheme="majorHAnsi" w:cstheme="majorHAnsi"/>
+          <w:sz w:val="26"/>
+          <w:szCs w:val="26"/>
+          <w:lang w:val="en-US"/>
+        </w:rPr>
+        <w:t xml:space="preserve"> File document </w:t>
+      </w:r>
+      <w:proofErr w:type="spellStart"/>
+      <w:r>
+        <w:rPr>
+          <w:rFonts w:asciiTheme="majorHAnsi" w:hAnsiTheme="majorHAnsi" w:cstheme="majorHAnsi"/>
+          <w:sz w:val="26"/>
+          <w:szCs w:val="26"/>
+          <w:lang w:val="en-US"/>
+        </w:rPr>
+        <w:t>trước</w:t>
+      </w:r>
+      <w:proofErr w:type="spellEnd"/>
+      <w:r>
+        <w:rPr>
+          <w:rFonts w:asciiTheme="majorHAnsi" w:hAnsiTheme="majorHAnsi" w:cstheme="majorHAnsi"/>
+          <w:sz w:val="26"/>
+          <w:szCs w:val="26"/>
+          <w:lang w:val="en-US"/>
+        </w:rPr>
+        <w:t xml:space="preserve"> </w:t>
+      </w:r>
+      <w:proofErr w:type="spellStart"/>
+      <w:r>
+        <w:rPr>
+          <w:rFonts w:asciiTheme="majorHAnsi" w:hAnsiTheme="majorHAnsi" w:cstheme="majorHAnsi"/>
+          <w:sz w:val="26"/>
+          <w:szCs w:val="26"/>
+          <w:lang w:val="en-US"/>
+        </w:rPr>
+        <w:t>khi</w:t>
+      </w:r>
+      <w:proofErr w:type="spellEnd"/>
+      <w:r>
+        <w:rPr>
+          <w:rFonts w:asciiTheme="majorHAnsi" w:hAnsiTheme="majorHAnsi" w:cstheme="majorHAnsi"/>
+          <w:sz w:val="26"/>
+          <w:szCs w:val="26"/>
+          <w:lang w:val="en-US"/>
+        </w:rPr>
+        <w:t xml:space="preserve"> </w:t>
+      </w:r>
+      <w:proofErr w:type="spellStart"/>
+      <w:r>
+        <w:rPr>
+          <w:rFonts w:asciiTheme="majorHAnsi" w:hAnsiTheme="majorHAnsi" w:cstheme="majorHAnsi"/>
+          <w:sz w:val="26"/>
+          <w:szCs w:val="26"/>
+          <w:lang w:val="en-US"/>
+        </w:rPr>
+        <w:t>chạy</w:t>
+      </w:r>
+      <w:proofErr w:type="spellEnd"/>
+      <w:r>
+        <w:rPr>
+          <w:rFonts w:asciiTheme="majorHAnsi" w:hAnsiTheme="majorHAnsi" w:cstheme="majorHAnsi"/>
+          <w:sz w:val="26"/>
+          <w:szCs w:val="26"/>
+          <w:lang w:val="en-US"/>
+        </w:rPr>
+        <w:t xml:space="preserve"> tool </w:t>
+      </w:r>
+      <w:proofErr w:type="spellStart"/>
+      <w:r>
+        <w:rPr>
+          <w:rFonts w:asciiTheme="majorHAnsi" w:hAnsiTheme="majorHAnsi" w:cstheme="majorHAnsi"/>
+          <w:sz w:val="26"/>
+          <w:szCs w:val="26"/>
+          <w:lang w:val="en-US"/>
+        </w:rPr>
+        <w:t>này</w:t>
+      </w:r>
+      <w:proofErr w:type="spellEnd"/>
+      <w:r>
+        <w:rPr>
+          <w:rFonts w:asciiTheme="majorHAnsi" w:hAnsiTheme="majorHAnsi" w:cstheme="majorHAnsi"/>
+          <w:sz w:val="26"/>
+          <w:szCs w:val="26"/>
+          <w:lang w:val="en-US"/>
+        </w:rPr>
+        <w:t xml:space="preserve"> vì nó sẽ </w:t>
+      </w:r>
+      <w:proofErr w:type="spellStart"/>
+      <w:r>
+        <w:rPr>
+          <w:rFonts w:asciiTheme="majorHAnsi" w:hAnsiTheme="majorHAnsi" w:cstheme="majorHAnsi"/>
+          <w:sz w:val="26"/>
+          <w:szCs w:val="26"/>
+          <w:lang w:val="en-US"/>
+        </w:rPr>
+        <w:t>tư</w:t>
+      </w:r>
+      <w:proofErr w:type="spellEnd"/>
+      <w:r>
+        <w:rPr>
+          <w:rFonts w:asciiTheme="majorHAnsi" w:hAnsiTheme="majorHAnsi" w:cstheme="majorHAnsi"/>
+          <w:sz w:val="26"/>
+          <w:szCs w:val="26"/>
+          <w:lang w:val="en-US"/>
+        </w:rPr>
+        <w:t xml:space="preserve">̣ </w:t>
+      </w:r>
+      <w:proofErr w:type="spellStart"/>
+      <w:r>
+        <w:rPr>
+          <w:rFonts w:asciiTheme="majorHAnsi" w:hAnsiTheme="majorHAnsi" w:cstheme="majorHAnsi"/>
+          <w:sz w:val="26"/>
+          <w:szCs w:val="26"/>
+          <w:lang w:val="en-US"/>
+        </w:rPr>
+        <w:t>động</w:t>
+      </w:r>
+      <w:proofErr w:type="spellEnd"/>
+      <w:r>
+        <w:rPr>
+          <w:rFonts w:asciiTheme="majorHAnsi" w:hAnsiTheme="majorHAnsi" w:cstheme="majorHAnsi"/>
+          <w:sz w:val="26"/>
+          <w:szCs w:val="26"/>
+          <w:lang w:val="en-US"/>
+        </w:rPr>
+        <w:t xml:space="preserve"> </w:t>
+      </w:r>
+      <w:proofErr w:type="spellStart"/>
+      <w:r>
+        <w:rPr>
+          <w:rFonts w:asciiTheme="majorHAnsi" w:hAnsiTheme="majorHAnsi" w:cstheme="majorHAnsi"/>
+          <w:sz w:val="26"/>
+          <w:szCs w:val="26"/>
+          <w:lang w:val="en-US"/>
+        </w:rPr>
+        <w:t>viết</w:t>
+      </w:r>
+      <w:proofErr w:type="spellEnd"/>
+      <w:r>
+        <w:rPr>
+          <w:rFonts w:asciiTheme="majorHAnsi" w:hAnsiTheme="majorHAnsi" w:cstheme="majorHAnsi"/>
+          <w:sz w:val="26"/>
+          <w:szCs w:val="26"/>
+          <w:lang w:val="en-US"/>
+        </w:rPr>
+        <w:t xml:space="preserve"> </w:t>
+      </w:r>
+      <w:proofErr w:type="spellStart"/>
+      <w:r>
+        <w:rPr>
+          <w:rFonts w:asciiTheme="majorHAnsi" w:hAnsiTheme="majorHAnsi" w:cstheme="majorHAnsi"/>
+          <w:sz w:val="26"/>
+          <w:szCs w:val="26"/>
+          <w:lang w:val="en-US"/>
+        </w:rPr>
+        <w:t>lại</w:t>
+      </w:r>
+      <w:proofErr w:type="spellEnd"/>
+      <w:r>
+        <w:rPr>
+          <w:rFonts w:asciiTheme="majorHAnsi" w:hAnsiTheme="majorHAnsi" w:cstheme="majorHAnsi"/>
+          <w:sz w:val="26"/>
+          <w:szCs w:val="26"/>
+          <w:lang w:val="en-US"/>
+        </w:rPr>
+        <w:t xml:space="preserve"> </w:t>
+      </w:r>
+      <w:proofErr w:type="spellStart"/>
+      <w:r>
+        <w:rPr>
+          <w:rFonts w:asciiTheme="majorHAnsi" w:hAnsiTheme="majorHAnsi" w:cstheme="majorHAnsi"/>
+          <w:sz w:val="26"/>
+          <w:szCs w:val="26"/>
+          <w:lang w:val="en-US"/>
+        </w:rPr>
+        <w:t>hết</w:t>
+      </w:r>
+      <w:proofErr w:type="spellEnd"/>
+      <w:r>
+        <w:rPr>
+          <w:rFonts w:asciiTheme="majorHAnsi" w:hAnsiTheme="majorHAnsi" w:cstheme="majorHAnsi"/>
+          <w:sz w:val="26"/>
+          <w:szCs w:val="26"/>
+          <w:lang w:val="en-US"/>
+        </w:rPr>
+        <w:t xml:space="preserve"> </w:t>
+      </w:r>
+      <w:proofErr w:type="spellStart"/>
+      <w:r>
+        <w:rPr>
+          <w:rFonts w:asciiTheme="majorHAnsi" w:hAnsiTheme="majorHAnsi" w:cstheme="majorHAnsi"/>
+          <w:sz w:val="26"/>
+          <w:szCs w:val="26"/>
+          <w:lang w:val="en-US"/>
+        </w:rPr>
+        <w:t>các</w:t>
+      </w:r>
+      <w:proofErr w:type="spellEnd"/>
+      <w:r>
+        <w:rPr>
+          <w:rFonts w:asciiTheme="majorHAnsi" w:hAnsiTheme="majorHAnsi" w:cstheme="majorHAnsi"/>
+          <w:sz w:val="26"/>
+          <w:szCs w:val="26"/>
+          <w:lang w:val="en-US"/>
+        </w:rPr>
+        <w:t xml:space="preserve"> function, dù </w:t>
+      </w:r>
+      <w:proofErr w:type="spellStart"/>
+      <w:r>
+        <w:rPr>
+          <w:rFonts w:asciiTheme="majorHAnsi" w:hAnsiTheme="majorHAnsi" w:cstheme="majorHAnsi"/>
+          <w:sz w:val="26"/>
+          <w:szCs w:val="26"/>
+          <w:lang w:val="en-US"/>
+        </w:rPr>
+        <w:t>đa</w:t>
+      </w:r>
+      <w:proofErr w:type="spellEnd"/>
+      <w:r>
+        <w:rPr>
+          <w:rFonts w:asciiTheme="majorHAnsi" w:hAnsiTheme="majorHAnsi" w:cstheme="majorHAnsi"/>
+          <w:sz w:val="26"/>
+          <w:szCs w:val="26"/>
+          <w:lang w:val="en-US"/>
+        </w:rPr>
+        <w:t xml:space="preserve">̃ </w:t>
+      </w:r>
+      <w:proofErr w:type="spellStart"/>
+      <w:r>
+        <w:rPr>
+          <w:rFonts w:asciiTheme="majorHAnsi" w:hAnsiTheme="majorHAnsi" w:cstheme="majorHAnsi"/>
+          <w:sz w:val="26"/>
+          <w:szCs w:val="26"/>
+          <w:lang w:val="en-US"/>
+        </w:rPr>
+        <w:t>khai</w:t>
+      </w:r>
+      <w:proofErr w:type="spellEnd"/>
+      <w:r>
+        <w:rPr>
+          <w:rFonts w:asciiTheme="majorHAnsi" w:hAnsiTheme="majorHAnsi" w:cstheme="majorHAnsi"/>
+          <w:sz w:val="26"/>
+          <w:szCs w:val="26"/>
+          <w:lang w:val="en-US"/>
+        </w:rPr>
+        <w:t xml:space="preserve"> </w:t>
+      </w:r>
+      <w:proofErr w:type="spellStart"/>
+      <w:r>
+        <w:rPr>
+          <w:rFonts w:asciiTheme="majorHAnsi" w:hAnsiTheme="majorHAnsi" w:cstheme="majorHAnsi"/>
+          <w:sz w:val="26"/>
+          <w:szCs w:val="26"/>
+          <w:lang w:val="en-US"/>
+        </w:rPr>
+        <w:t>báo</w:t>
+      </w:r>
+      <w:proofErr w:type="spellEnd"/>
+      <w:r>
+        <w:rPr>
+          <w:rFonts w:asciiTheme="majorHAnsi" w:hAnsiTheme="majorHAnsi" w:cstheme="majorHAnsi"/>
+          <w:sz w:val="26"/>
+          <w:szCs w:val="26"/>
+          <w:lang w:val="en-US"/>
+        </w:rPr>
+        <w:t xml:space="preserve"> hay </w:t>
+      </w:r>
+      <w:proofErr w:type="spellStart"/>
+      <w:r>
+        <w:rPr>
+          <w:rFonts w:asciiTheme="majorHAnsi" w:hAnsiTheme="majorHAnsi" w:cstheme="majorHAnsi"/>
+          <w:sz w:val="26"/>
+          <w:szCs w:val="26"/>
+          <w:lang w:val="en-US"/>
+        </w:rPr>
+        <w:t>chưa</w:t>
+      </w:r>
+      <w:proofErr w:type="spellEnd"/>
+      <w:r>
+        <w:rPr>
+          <w:rFonts w:asciiTheme="majorHAnsi" w:hAnsiTheme="majorHAnsi" w:cstheme="majorHAnsi"/>
+          <w:sz w:val="26"/>
+          <w:szCs w:val="26"/>
+          <w:lang w:val="en-US"/>
+        </w:rPr>
+        <w:t>.</w:t>
+      </w:r>
+    </w:p>
+    <w:p>
+      <w:pPr>
+        <w:rPr>
+          <w:rFonts w:asciiTheme="majorHAnsi" w:hAnsiTheme="majorHAnsi" w:cstheme="majorHAnsi"/>
+          <w:sz w:val="26"/>
+          <w:szCs w:val="26"/>
+          <w:lang w:val="en-US"/>
+        </w:rPr>
+      </w:pPr>
+    </w:p>
+    <w:p>
+      <w:pPr>
+        <w:rPr>
+          <w:rFonts w:asciiTheme="majorHAnsi" w:hAnsiTheme="majorHAnsi" w:cstheme="majorHAnsi"/>
+          <w:b/>
+          <w:sz w:val="26"/>
+          <w:szCs w:val="26"/>
+          <w:u w:val="single"/>
+          <w:lang w:val="en-US"/>
+        </w:rPr>
+      </w:pPr>
+      <w:r>
+        <w:rPr>
+          <w:rFonts w:asciiTheme="majorHAnsi" w:hAnsiTheme="majorHAnsi" w:cstheme="majorHAnsi"/>
+          <w:b/>
+          <w:sz w:val="26"/>
+          <w:szCs w:val="26"/>
+          <w:u w:val="single"/>
+          <w:lang w:val="en-US"/>
+        </w:rPr>
+        <w:br w:type="page"/>
+      </w:r>
+    </w:p>
+    <w:p>
+      <w:pPr>
+        <w:pStyle w:val="ListParagraph"/>
+        <w:numPr>
+          <w:ilvl w:val="0"/>
+          <w:numId w:val="1"/>
+        </w:numPr>
+        <w:rPr>
+          <w:rFonts w:asciiTheme="majorHAnsi" w:hAnsiTheme="majorHAnsi" w:cstheme="majorHAnsi"/>
+          <w:b/>
+          <w:sz w:val="26"/>
+          <w:szCs w:val="26"/>
+          <w:u w:val="single"/>
+          <w:lang w:val="en-US"/>
+        </w:rPr>
+      </w:pPr>
+      <w:r>
+        <w:rPr>
+          <w:rFonts w:asciiTheme="majorHAnsi" w:hAnsiTheme="majorHAnsi" w:cstheme="majorHAnsi"/>
+          <w:b/>
+          <w:sz w:val="26"/>
+          <w:szCs w:val="26"/>
+          <w:u w:val="single"/>
+          <w:lang w:val="en-US"/>
+        </w:rPr>
+        <w:lastRenderedPageBreak/>
+        <w:t xml:space="preserve">Auto generate Code for </w:t>
+      </w:r>
+      <w:proofErr w:type="spellStart"/>
+      <w:r>
+        <w:rPr>
+          <w:rFonts w:asciiTheme="majorHAnsi" w:hAnsiTheme="majorHAnsi" w:cstheme="majorHAnsi"/>
+          <w:b/>
+          <w:sz w:val="26"/>
+          <w:szCs w:val="26"/>
+          <w:u w:val="single"/>
+          <w:lang w:val="en-US"/>
+        </w:rPr>
+        <w:t>Solr</w:t>
+      </w:r>
+      <w:proofErr w:type="spellEnd"/>
+    </w:p>
+    <w:p>
+      <w:pPr>
+        <w:pStyle w:val="ListParagraph"/>
+        <w:numPr>
+          <w:ilvl w:val="1"/>
+          <w:numId w:val="1"/>
+        </w:numPr>
+        <w:rPr>
+          <w:rFonts w:asciiTheme="majorHAnsi" w:hAnsiTheme="majorHAnsi" w:cstheme="majorHAnsi"/>
+          <w:b/>
+          <w:sz w:val="26"/>
+          <w:szCs w:val="26"/>
+          <w:u w:val="single"/>
+          <w:lang w:val="en-US"/>
+        </w:rPr>
+      </w:pPr>
+      <w:proofErr w:type="spellStart"/>
+      <w:r>
+        <w:rPr>
+          <w:rFonts w:asciiTheme="majorHAnsi" w:hAnsiTheme="majorHAnsi" w:cstheme="majorHAnsi"/>
+          <w:sz w:val="26"/>
+          <w:szCs w:val="26"/>
+          <w:lang w:val="en-US"/>
+        </w:rPr>
+        <w:t>Khai</w:t>
+      </w:r>
+      <w:proofErr w:type="spellEnd"/>
+      <w:r>
+        <w:rPr>
+          <w:rFonts w:asciiTheme="majorHAnsi" w:hAnsiTheme="majorHAnsi" w:cstheme="majorHAnsi"/>
+          <w:sz w:val="26"/>
+          <w:szCs w:val="26"/>
+          <w:lang w:val="en-US"/>
+        </w:rPr>
+        <w:t xml:space="preserve"> </w:t>
+      </w:r>
+      <w:proofErr w:type="spellStart"/>
+      <w:r>
+        <w:rPr>
+          <w:rFonts w:asciiTheme="majorHAnsi" w:hAnsiTheme="majorHAnsi" w:cstheme="majorHAnsi"/>
+          <w:sz w:val="26"/>
+          <w:szCs w:val="26"/>
+          <w:lang w:val="en-US"/>
+        </w:rPr>
+        <w:t>báo</w:t>
+      </w:r>
+      <w:proofErr w:type="spellEnd"/>
+      <w:r>
+        <w:rPr>
+          <w:rFonts w:asciiTheme="majorHAnsi" w:hAnsiTheme="majorHAnsi" w:cstheme="majorHAnsi"/>
+          <w:sz w:val="26"/>
+          <w:szCs w:val="26"/>
+          <w:lang w:val="en-US"/>
+        </w:rPr>
+        <w:t xml:space="preserve"> </w:t>
+      </w:r>
+      <w:proofErr w:type="spellStart"/>
+      <w:r>
+        <w:rPr>
+          <w:rFonts w:asciiTheme="majorHAnsi" w:hAnsiTheme="majorHAnsi" w:cstheme="majorHAnsi"/>
+          <w:sz w:val="26"/>
+          <w:szCs w:val="26"/>
+          <w:lang w:val="en-US"/>
+        </w:rPr>
+        <w:t>các</w:t>
+      </w:r>
+      <w:proofErr w:type="spellEnd"/>
+      <w:r>
+        <w:rPr>
+          <w:rFonts w:asciiTheme="majorHAnsi" w:hAnsiTheme="majorHAnsi" w:cstheme="majorHAnsi"/>
+          <w:sz w:val="26"/>
+          <w:szCs w:val="26"/>
+          <w:lang w:val="en-US"/>
+        </w:rPr>
+        <w:t xml:space="preserve"> </w:t>
+      </w:r>
+      <w:proofErr w:type="spellStart"/>
+      <w:r>
+        <w:rPr>
+          <w:rFonts w:asciiTheme="majorHAnsi" w:hAnsiTheme="majorHAnsi" w:cstheme="majorHAnsi"/>
+          <w:sz w:val="26"/>
+          <w:szCs w:val="26"/>
+          <w:lang w:val="en-US"/>
+        </w:rPr>
+        <w:t>thuộc</w:t>
+      </w:r>
+      <w:proofErr w:type="spellEnd"/>
+      <w:r>
+        <w:rPr>
+          <w:rFonts w:asciiTheme="majorHAnsi" w:hAnsiTheme="majorHAnsi" w:cstheme="majorHAnsi"/>
+          <w:sz w:val="26"/>
+          <w:szCs w:val="26"/>
+          <w:lang w:val="en-US"/>
+        </w:rPr>
+        <w:t xml:space="preserve"> </w:t>
+      </w:r>
+      <w:proofErr w:type="spellStart"/>
+      <w:r>
+        <w:rPr>
+          <w:rFonts w:asciiTheme="majorHAnsi" w:hAnsiTheme="majorHAnsi" w:cstheme="majorHAnsi"/>
+          <w:sz w:val="26"/>
+          <w:szCs w:val="26"/>
+          <w:lang w:val="en-US"/>
+        </w:rPr>
+        <w:t>tính</w:t>
+      </w:r>
+      <w:proofErr w:type="spellEnd"/>
+      <w:r>
+        <w:rPr>
+          <w:rFonts w:asciiTheme="majorHAnsi" w:hAnsiTheme="majorHAnsi" w:cstheme="majorHAnsi"/>
+          <w:sz w:val="26"/>
+          <w:szCs w:val="26"/>
+          <w:lang w:val="en-US"/>
+        </w:rPr>
+        <w:t xml:space="preserve"> </w:t>
+      </w:r>
+      <w:proofErr w:type="spellStart"/>
+      <w:r>
+        <w:rPr>
+          <w:rFonts w:asciiTheme="majorHAnsi" w:hAnsiTheme="majorHAnsi" w:cstheme="majorHAnsi"/>
+          <w:sz w:val="26"/>
+          <w:szCs w:val="26"/>
+          <w:lang w:val="en-US"/>
+        </w:rPr>
+        <w:t>cần</w:t>
+      </w:r>
+      <w:proofErr w:type="spellEnd"/>
+      <w:r>
+        <w:rPr>
+          <w:rFonts w:asciiTheme="majorHAnsi" w:hAnsiTheme="majorHAnsi" w:cstheme="majorHAnsi"/>
+          <w:sz w:val="26"/>
+          <w:szCs w:val="26"/>
+          <w:lang w:val="en-US"/>
+        </w:rPr>
+        <w:t xml:space="preserve"> </w:t>
+      </w:r>
+      <w:proofErr w:type="spellStart"/>
+      <w:r>
+        <w:rPr>
+          <w:rFonts w:asciiTheme="majorHAnsi" w:hAnsiTheme="majorHAnsi" w:cstheme="majorHAnsi"/>
+          <w:sz w:val="26"/>
+          <w:szCs w:val="26"/>
+          <w:lang w:val="en-US"/>
+        </w:rPr>
+        <w:t>đưa</w:t>
+      </w:r>
+      <w:proofErr w:type="spellEnd"/>
+      <w:r>
+        <w:rPr>
+          <w:rFonts w:asciiTheme="majorHAnsi" w:hAnsiTheme="majorHAnsi" w:cstheme="majorHAnsi"/>
+          <w:sz w:val="26"/>
+          <w:szCs w:val="26"/>
+          <w:lang w:val="en-US"/>
+        </w:rPr>
+        <w:t xml:space="preserve"> </w:t>
+      </w:r>
+      <w:proofErr w:type="spellStart"/>
+      <w:r>
+        <w:rPr>
+          <w:rFonts w:asciiTheme="majorHAnsi" w:hAnsiTheme="majorHAnsi" w:cstheme="majorHAnsi"/>
+          <w:sz w:val="26"/>
+          <w:szCs w:val="26"/>
+          <w:lang w:val="en-US"/>
+        </w:rPr>
+        <w:t>vào</w:t>
+      </w:r>
+      <w:proofErr w:type="spellEnd"/>
+      <w:r>
+        <w:rPr>
+          <w:rFonts w:asciiTheme="majorHAnsi" w:hAnsiTheme="majorHAnsi" w:cstheme="majorHAnsi"/>
+          <w:sz w:val="26"/>
+          <w:szCs w:val="26"/>
+          <w:lang w:val="en-US"/>
+        </w:rPr>
+        <w:t xml:space="preserve"> </w:t>
+      </w:r>
+      <w:proofErr w:type="spellStart"/>
+      <w:r>
+        <w:rPr>
+          <w:rFonts w:asciiTheme="majorHAnsi" w:hAnsiTheme="majorHAnsi" w:cstheme="majorHAnsi"/>
+          <w:sz w:val="26"/>
+          <w:szCs w:val="26"/>
+          <w:lang w:val="en-US"/>
+        </w:rPr>
+        <w:t>Solr</w:t>
+      </w:r>
+      <w:proofErr w:type="spellEnd"/>
+      <w:r>
+        <w:rPr>
+          <w:rFonts w:asciiTheme="majorHAnsi" w:hAnsiTheme="majorHAnsi" w:cstheme="majorHAnsi"/>
+          <w:sz w:val="26"/>
+          <w:szCs w:val="26"/>
+          <w:lang w:val="en-US"/>
+        </w:rPr>
+        <w:t>:</w:t>
+      </w:r>
+    </w:p>
+    <w:p>
+      <w:pPr>
+        <w:rPr>
+          <w:rFonts w:asciiTheme="majorHAnsi" w:hAnsiTheme="majorHAnsi" w:cstheme="majorHAnsi"/>
+          <w:i/>
+          <w:color w:val="FF0000"/>
+          <w:sz w:val="26"/>
+          <w:szCs w:val="26"/>
+          <w:u w:val="single"/>
+          <w:lang w:val="en-US"/>
+        </w:rPr>
+      </w:pPr>
+      <w:r>
+        <w:rPr>
+          <w:rFonts w:asciiTheme="majorHAnsi" w:hAnsiTheme="majorHAnsi" w:cstheme="majorHAnsi"/>
+          <w:i/>
+          <w:color w:val="FF0000"/>
+          <w:sz w:val="26"/>
+          <w:szCs w:val="26"/>
+          <w:u w:val="single"/>
+          <w:lang w:val="en-US"/>
+        </w:rPr>
+        <w:t>VD:</w:t>
+      </w:r>
+    </w:p>
+    <w:p>
+      <w:pPr>
+        <w:rPr>
+          <w:rFonts w:asciiTheme="majorHAnsi" w:hAnsiTheme="majorHAnsi" w:cstheme="majorHAnsi"/>
+          <w:sz w:val="26"/>
+          <w:szCs w:val="26"/>
+          <w:lang w:val="en-US"/>
+        </w:rPr>
+      </w:pPr>
+      <w:r>
+        <w:rPr>
+          <w:rFonts w:asciiTheme="majorHAnsi" w:hAnsiTheme="majorHAnsi" w:cstheme="majorHAnsi"/>
+          <w:sz w:val="26"/>
+          <w:szCs w:val="26"/>
+          <w:lang w:val="en-US"/>
+        </w:rPr>
+        <w:t xml:space="preserve">/** </w:t>
+      </w:r>
+    </w:p>
+    <w:p>
+      <w:pPr>
+        <w:rPr>
+          <w:rFonts w:asciiTheme="majorHAnsi" w:hAnsiTheme="majorHAnsi" w:cstheme="majorHAnsi"/>
+          <w:sz w:val="26"/>
+          <w:szCs w:val="26"/>
+          <w:lang w:val="en-US"/>
+        </w:rPr>
+      </w:pPr>
+      <w:r>
+        <w:rPr>
+          <w:rFonts w:asciiTheme="majorHAnsi" w:hAnsiTheme="majorHAnsi" w:cstheme="majorHAnsi"/>
+          <w:sz w:val="26"/>
+          <w:szCs w:val="26"/>
+          <w:lang w:val="en-US"/>
+        </w:rPr>
+        <w:t xml:space="preserve"> * @</w:t>
+      </w:r>
+      <w:proofErr w:type="spellStart"/>
+      <w:r>
+        <w:rPr>
+          <w:rFonts w:asciiTheme="majorHAnsi" w:hAnsiTheme="majorHAnsi" w:cstheme="majorHAnsi"/>
+          <w:sz w:val="26"/>
+          <w:szCs w:val="26"/>
+          <w:lang w:val="en-US"/>
+        </w:rPr>
+        <w:t>BmSolr</w:t>
+      </w:r>
+      <w:proofErr w:type="spellEnd"/>
+    </w:p>
+    <w:p>
+      <w:pPr>
+        <w:rPr>
+          <w:rFonts w:asciiTheme="majorHAnsi" w:hAnsiTheme="majorHAnsi" w:cstheme="majorHAnsi"/>
+          <w:sz w:val="26"/>
+          <w:szCs w:val="26"/>
+          <w:lang w:val="en-US"/>
+        </w:rPr>
+      </w:pPr>
+      <w:r>
+        <w:rPr>
+          <w:rFonts w:asciiTheme="majorHAnsi" w:hAnsiTheme="majorHAnsi" w:cstheme="majorHAnsi"/>
+          <w:sz w:val="26"/>
+          <w:szCs w:val="26"/>
+          <w:lang w:val="en-US"/>
+        </w:rPr>
+        <w:t xml:space="preserve"> * @</w:t>
       </w:r>
       <w:proofErr w:type="spellStart"/>
       <w:r>
@@ -2434,88 +3623,75 @@
           <w:szCs w:val="26"/>
           <w:lang w:val="en-US"/>
         </w:rPr>
-        <w:t>/id */</w:t>
-      </w:r>
-    </w:p>
-    <w:p>
-      <w:pPr>
-        <w:rPr>
-          <w:rFonts w:asciiTheme="majorHAnsi" w:hAnsiTheme="majorHAnsi" w:cstheme="majorHAnsi"/>
-          <w:sz w:val="26"/>
-          <w:szCs w:val="26"/>
-          <w:lang w:val="en-US"/>
-        </w:rPr>
-      </w:pPr>
-      <w:r>
-        <w:rPr>
-          <w:rFonts w:asciiTheme="majorHAnsi" w:hAnsiTheme="majorHAnsi" w:cstheme="majorHAnsi"/>
-          <w:sz w:val="26"/>
-          <w:szCs w:val="26"/>
-          <w:lang w:val="en-US"/>
-        </w:rPr>
-        <w:t>Private $id;</w:t>
-      </w:r>
-    </w:p>
-    <w:p>
-      <w:pPr>
-        <w:rPr>
-          <w:rFonts w:asciiTheme="majorHAnsi" w:hAnsiTheme="majorHAnsi" w:cstheme="majorHAnsi"/>
-          <w:sz w:val="26"/>
-          <w:szCs w:val="26"/>
-          <w:lang w:val="en-US"/>
-        </w:rPr>
-      </w:pPr>
-      <w:r>
-        <w:rPr>
-          <w:rFonts w:asciiTheme="majorHAnsi" w:hAnsiTheme="majorHAnsi" w:cstheme="majorHAnsi"/>
-          <w:sz w:val="26"/>
-          <w:szCs w:val="26"/>
-          <w:lang w:val="en-US"/>
-        </w:rPr>
-        <w:t xml:space="preserve">/* </w:t>
-      </w:r>
-      <w:proofErr w:type="spellStart"/>
-      <w:r>
-        <w:rPr>
-          <w:rFonts w:asciiTheme="majorHAnsi" w:hAnsiTheme="majorHAnsi" w:cstheme="majorHAnsi"/>
-          <w:sz w:val="26"/>
-          <w:szCs w:val="26"/>
-          <w:lang w:val="en-US"/>
-        </w:rPr>
-        <w:t>MongoDB</w:t>
-      </w:r>
-      <w:proofErr w:type="spellEnd"/>
-      <w:r>
-        <w:rPr>
-          <w:rFonts w:asciiTheme="majorHAnsi" w:hAnsiTheme="majorHAnsi" w:cstheme="majorHAnsi"/>
-          <w:sz w:val="26"/>
-          <w:szCs w:val="26"/>
-          <w:lang w:val="en-US"/>
-        </w:rPr>
-        <w:t>/string */</w:t>
-      </w:r>
-    </w:p>
-    <w:p>
-      <w:pPr>
-        <w:rPr>
-          <w:rFonts w:asciiTheme="majorHAnsi" w:hAnsiTheme="majorHAnsi" w:cstheme="majorHAnsi"/>
-          <w:sz w:val="26"/>
-          <w:szCs w:val="26"/>
-          <w:lang w:val="en-US"/>
-        </w:rPr>
-      </w:pPr>
-      <w:r>
-        <w:rPr>
-          <w:rFonts w:asciiTheme="majorHAnsi" w:hAnsiTheme="majorHAnsi" w:cstheme="majorHAnsi"/>
-          <w:sz w:val="26"/>
-          <w:szCs w:val="26"/>
-          <w:lang w:val="en-US"/>
-        </w:rPr>
-        <w:t>Private $name;</w:t>
-      </w:r>
-    </w:p>
-    <w:p>
-      <w:pPr>
+        <w:t xml:space="preserve">\String </w:t>
+      </w:r>
+    </w:p>
+    <w:p>
+      <w:pPr>
+        <w:rPr>
+          <w:rFonts w:asciiTheme="majorHAnsi" w:hAnsiTheme="majorHAnsi" w:cstheme="majorHAnsi"/>
+          <w:sz w:val="26"/>
+          <w:szCs w:val="26"/>
+          <w:lang w:val="en-US"/>
+        </w:rPr>
+      </w:pPr>
+      <w:r>
+        <w:rPr>
+          <w:rFonts w:asciiTheme="majorHAnsi" w:hAnsiTheme="majorHAnsi" w:cstheme="majorHAnsi"/>
+          <w:sz w:val="26"/>
+          <w:szCs w:val="26"/>
+          <w:lang w:val="en-US"/>
+        </w:rPr>
+        <w:t xml:space="preserve"> */</w:t>
+      </w:r>
+    </w:p>
+    <w:p>
+      <w:pPr>
+        <w:rPr>
+          <w:rFonts w:asciiTheme="majorHAnsi" w:hAnsiTheme="majorHAnsi" w:cstheme="majorHAnsi"/>
+          <w:sz w:val="26"/>
+          <w:szCs w:val="26"/>
+          <w:lang w:val="en-US"/>
+        </w:rPr>
+      </w:pPr>
+      <w:proofErr w:type="gramStart"/>
+      <w:r>
+        <w:rPr>
+          <w:rFonts w:asciiTheme="majorHAnsi" w:hAnsiTheme="majorHAnsi" w:cstheme="majorHAnsi"/>
+          <w:sz w:val="26"/>
+          <w:szCs w:val="26"/>
+          <w:lang w:val="en-US"/>
+        </w:rPr>
+        <w:t>private</w:t>
+      </w:r>
+      <w:proofErr w:type="gramEnd"/>
+      <w:r>
+        <w:rPr>
+          <w:rFonts w:asciiTheme="majorHAnsi" w:hAnsiTheme="majorHAnsi" w:cstheme="majorHAnsi"/>
+          <w:sz w:val="26"/>
+          <w:szCs w:val="26"/>
+          <w:lang w:val="en-US"/>
+        </w:rPr>
+        <w:t xml:space="preserve"> $name;</w:t>
+      </w:r>
+    </w:p>
+    <w:p>
+      <w:pPr>
+        <w:rPr>
+          <w:rFonts w:asciiTheme="majorHAnsi" w:hAnsiTheme="majorHAnsi" w:cstheme="majorHAnsi"/>
+          <w:sz w:val="26"/>
+          <w:szCs w:val="26"/>
+          <w:lang w:val="en-US"/>
+        </w:rPr>
+      </w:pPr>
+    </w:p>
+    <w:p>
+      <w:pPr>
+        <w:pStyle w:val="ListParagraph"/>
+        <w:numPr>
+          <w:ilvl w:val="1"/>
+          <w:numId w:val="1"/>
+        </w:numPr>
         <w:rPr>
           <w:rFonts w:asciiTheme="majorHAnsi" w:hAnsiTheme="majorHAnsi" w:cstheme="majorHAnsi"/>
           <w:sz w:val="26"/>
@@ -2541,25 +3717,87 @@
           <w:szCs w:val="26"/>
           <w:lang w:val="en-US"/>
         </w:rPr>
-        <w:t xml:space="preserve"> link: </w:t>
-      </w:r>
-      <w:r>
-        <w:rPr>
-          <w:rFonts w:asciiTheme="majorHAnsi" w:hAnsiTheme="majorHAnsi" w:cstheme="majorHAnsi"/>
-          <w:sz w:val="26"/>
-          <w:szCs w:val="26"/>
-          <w:lang w:val="en-US"/>
-        </w:rPr>
-        <w:t>http://</w:t>
-      </w:r>
-      <w:r>
-        <w:rPr>
-          <w:rFonts w:asciiTheme="majorHAnsi" w:hAnsiTheme="majorHAnsi" w:cstheme="majorHAnsi"/>
-          <w:sz w:val="26"/>
-          <w:szCs w:val="26"/>
-          <w:lang w:val="en-US"/>
-        </w:rPr>
-        <w:t>localhost/your_site/index.php?route=generate/document_doctrine&amp;token=</w:t>
+        <w:t xml:space="preserve"> link </w:t>
+      </w:r>
+      <w:proofErr w:type="spellStart"/>
+      <w:r>
+        <w:rPr>
+          <w:rFonts w:asciiTheme="majorHAnsi" w:hAnsiTheme="majorHAnsi" w:cstheme="majorHAnsi"/>
+          <w:sz w:val="26"/>
+          <w:szCs w:val="26"/>
+          <w:lang w:val="en-US"/>
+        </w:rPr>
+        <w:t>sau</w:t>
+      </w:r>
+      <w:proofErr w:type="spellEnd"/>
+      <w:r>
+        <w:rPr>
+          <w:rFonts w:asciiTheme="majorHAnsi" w:hAnsiTheme="majorHAnsi" w:cstheme="majorHAnsi"/>
+          <w:sz w:val="26"/>
+          <w:szCs w:val="26"/>
+          <w:lang w:val="en-US"/>
+        </w:rPr>
+        <w:t xml:space="preserve"> </w:t>
+      </w:r>
+      <w:proofErr w:type="spellStart"/>
+      <w:r>
+        <w:rPr>
+          <w:rFonts w:asciiTheme="majorHAnsi" w:hAnsiTheme="majorHAnsi" w:cstheme="majorHAnsi"/>
+          <w:sz w:val="26"/>
+          <w:szCs w:val="26"/>
+          <w:lang w:val="en-US"/>
+        </w:rPr>
+        <w:t>đê</w:t>
+      </w:r>
+      <w:proofErr w:type="spellEnd"/>
+      <w:r>
+        <w:rPr>
+          <w:rFonts w:asciiTheme="majorHAnsi" w:hAnsiTheme="majorHAnsi" w:cstheme="majorHAnsi"/>
+          <w:sz w:val="26"/>
+          <w:szCs w:val="26"/>
+          <w:lang w:val="en-US"/>
+        </w:rPr>
+        <w:t xml:space="preserve">̉ generate code </w:t>
+      </w:r>
+      <w:proofErr w:type="spellStart"/>
+      <w:r>
+        <w:rPr>
+          <w:rFonts w:asciiTheme="majorHAnsi" w:hAnsiTheme="majorHAnsi" w:cstheme="majorHAnsi"/>
+          <w:sz w:val="26"/>
+          <w:szCs w:val="26"/>
+          <w:lang w:val="en-US"/>
+        </w:rPr>
+        <w:t>cho</w:t>
+      </w:r>
+      <w:proofErr w:type="spellEnd"/>
+      <w:r>
+        <w:rPr>
+          <w:rFonts w:asciiTheme="majorHAnsi" w:hAnsiTheme="majorHAnsi" w:cstheme="majorHAnsi"/>
+          <w:sz w:val="26"/>
+          <w:szCs w:val="26"/>
+          <w:lang w:val="en-US"/>
+        </w:rPr>
+        <w:t xml:space="preserve"> </w:t>
+      </w:r>
+      <w:proofErr w:type="spellStart"/>
+      <w:r>
+        <w:rPr>
+          <w:rFonts w:asciiTheme="majorHAnsi" w:hAnsiTheme="majorHAnsi" w:cstheme="majorHAnsi"/>
+          <w:sz w:val="26"/>
+          <w:szCs w:val="26"/>
+          <w:lang w:val="en-US"/>
+        </w:rPr>
+        <w:t>Solr</w:t>
+      </w:r>
+      <w:proofErr w:type="spellEnd"/>
+      <w:r>
+        <w:rPr>
+          <w:rFonts w:asciiTheme="majorHAnsi" w:hAnsiTheme="majorHAnsi" w:cstheme="majorHAnsi"/>
+          <w:sz w:val="26"/>
+          <w:szCs w:val="26"/>
+          <w:lang w:val="en-US"/>
+        </w:rPr>
+        <w:t>: http://localhost/your_site/index.php?route=generate/solr&amp;token=</w:t>
       </w:r>
       <w:r>
         <w:rPr>
@@ -2588,701 +3826,79 @@
         </w:rPr>
         <w:t>&amp;document=</w:t>
       </w:r>
-      <w:r>
-        <w:rPr>
-          <w:rFonts w:asciiTheme="majorHAnsi" w:hAnsiTheme="majorHAnsi" w:cstheme="majorHAnsi"/>
-          <w:sz w:val="26"/>
-          <w:szCs w:val="26"/>
-          <w:lang w:val="en-US"/>
-        </w:rPr>
-        <w:t>user/</w:t>
-      </w:r>
-      <w:proofErr w:type="spellStart"/>
-      <w:r>
-        <w:rPr>
-          <w:rFonts w:asciiTheme="majorHAnsi" w:hAnsiTheme="majorHAnsi" w:cstheme="majorHAnsi"/>
-          <w:sz w:val="26"/>
-          <w:szCs w:val="26"/>
-          <w:lang w:val="en-US"/>
-        </w:rPr>
-        <w:t>user_manage</w:t>
-      </w:r>
-      <w:proofErr w:type="spellEnd"/>
-    </w:p>
-    <w:p>
-      <w:pPr>
-        <w:rPr>
-          <w:rFonts w:asciiTheme="majorHAnsi" w:hAnsiTheme="majorHAnsi" w:cstheme="majorHAnsi"/>
-          <w:i/>
-          <w:sz w:val="26"/>
-          <w:szCs w:val="26"/>
-          <w:lang w:val="en-US"/>
-        </w:rPr>
-      </w:pPr>
-      <w:proofErr w:type="spellStart"/>
-      <w:r>
-        <w:rPr>
-          <w:rFonts w:asciiTheme="majorHAnsi" w:hAnsiTheme="majorHAnsi" w:cstheme="majorHAnsi"/>
-          <w:i/>
-          <w:sz w:val="26"/>
-          <w:szCs w:val="26"/>
-          <w:lang w:val="en-US"/>
-        </w:rPr>
-        <w:t>Hê</w:t>
-      </w:r>
-      <w:proofErr w:type="spellEnd"/>
-      <w:r>
-        <w:rPr>
-          <w:rFonts w:asciiTheme="majorHAnsi" w:hAnsiTheme="majorHAnsi" w:cstheme="majorHAnsi"/>
-          <w:i/>
-          <w:sz w:val="26"/>
-          <w:szCs w:val="26"/>
-          <w:lang w:val="en-US"/>
-        </w:rPr>
-        <w:t xml:space="preserve">̣ </w:t>
-      </w:r>
-      <w:proofErr w:type="spellStart"/>
-      <w:r>
-        <w:rPr>
-          <w:rFonts w:asciiTheme="majorHAnsi" w:hAnsiTheme="majorHAnsi" w:cstheme="majorHAnsi"/>
-          <w:i/>
-          <w:sz w:val="26"/>
-          <w:szCs w:val="26"/>
-          <w:lang w:val="en-US"/>
-        </w:rPr>
-        <w:t>thống</w:t>
-      </w:r>
-      <w:proofErr w:type="spellEnd"/>
-      <w:r>
-        <w:rPr>
-          <w:rFonts w:asciiTheme="majorHAnsi" w:hAnsiTheme="majorHAnsi" w:cstheme="majorHAnsi"/>
-          <w:i/>
-          <w:sz w:val="26"/>
-          <w:szCs w:val="26"/>
-          <w:lang w:val="en-US"/>
-        </w:rPr>
-        <w:t xml:space="preserve"> sẽ </w:t>
-      </w:r>
-      <w:proofErr w:type="spellStart"/>
-      <w:r>
-        <w:rPr>
-          <w:rFonts w:asciiTheme="majorHAnsi" w:hAnsiTheme="majorHAnsi" w:cstheme="majorHAnsi"/>
-          <w:i/>
-          <w:sz w:val="26"/>
-          <w:szCs w:val="26"/>
-          <w:lang w:val="en-US"/>
-        </w:rPr>
-        <w:t>tư</w:t>
-      </w:r>
-      <w:proofErr w:type="spellEnd"/>
-      <w:r>
-        <w:rPr>
-          <w:rFonts w:asciiTheme="majorHAnsi" w:hAnsiTheme="majorHAnsi" w:cstheme="majorHAnsi"/>
-          <w:i/>
-          <w:sz w:val="26"/>
-          <w:szCs w:val="26"/>
-          <w:lang w:val="en-US"/>
-        </w:rPr>
-        <w:t xml:space="preserve">̣ </w:t>
-      </w:r>
-      <w:proofErr w:type="spellStart"/>
-      <w:r>
-        <w:rPr>
-          <w:rFonts w:asciiTheme="majorHAnsi" w:hAnsiTheme="majorHAnsi" w:cstheme="majorHAnsi"/>
-          <w:i/>
-          <w:sz w:val="26"/>
-          <w:szCs w:val="26"/>
-          <w:lang w:val="en-US"/>
-        </w:rPr>
-        <w:t>tạo</w:t>
-      </w:r>
-      <w:proofErr w:type="spellEnd"/>
-      <w:r>
-        <w:rPr>
-          <w:rFonts w:asciiTheme="majorHAnsi" w:hAnsiTheme="majorHAnsi" w:cstheme="majorHAnsi"/>
-          <w:i/>
-          <w:sz w:val="26"/>
-          <w:szCs w:val="26"/>
-          <w:lang w:val="en-US"/>
-        </w:rPr>
-        <w:t xml:space="preserve"> </w:t>
-      </w:r>
-      <w:proofErr w:type="spellStart"/>
-      <w:r>
-        <w:rPr>
-          <w:rFonts w:asciiTheme="majorHAnsi" w:hAnsiTheme="majorHAnsi" w:cstheme="majorHAnsi"/>
-          <w:i/>
-          <w:sz w:val="26"/>
-          <w:szCs w:val="26"/>
-          <w:lang w:val="en-US"/>
-        </w:rPr>
-        <w:t>các</w:t>
-      </w:r>
-      <w:proofErr w:type="spellEnd"/>
-      <w:r>
-        <w:rPr>
-          <w:rFonts w:asciiTheme="majorHAnsi" w:hAnsiTheme="majorHAnsi" w:cstheme="majorHAnsi"/>
-          <w:i/>
-          <w:sz w:val="26"/>
-          <w:szCs w:val="26"/>
-          <w:lang w:val="en-US"/>
-        </w:rPr>
-        <w:t xml:space="preserve"> </w:t>
-      </w:r>
-      <w:proofErr w:type="gramStart"/>
-      <w:r>
-        <w:rPr>
-          <w:rFonts w:asciiTheme="majorHAnsi" w:hAnsiTheme="majorHAnsi" w:cstheme="majorHAnsi"/>
-          <w:i/>
-          <w:sz w:val="26"/>
-          <w:szCs w:val="26"/>
-          <w:lang w:val="en-US"/>
-        </w:rPr>
-        <w:t>function get</w:t>
-      </w:r>
-      <w:proofErr w:type="gramEnd"/>
-      <w:r>
-        <w:rPr>
-          <w:rFonts w:asciiTheme="majorHAnsi" w:hAnsiTheme="majorHAnsi" w:cstheme="majorHAnsi"/>
-          <w:i/>
-          <w:sz w:val="26"/>
-          <w:szCs w:val="26"/>
-          <w:lang w:val="en-US"/>
-        </w:rPr>
-        <w:t xml:space="preserve"> &amp; set or add </w:t>
-      </w:r>
-      <w:proofErr w:type="spellStart"/>
-      <w:r>
-        <w:rPr>
-          <w:rFonts w:asciiTheme="majorHAnsi" w:hAnsiTheme="majorHAnsi" w:cstheme="majorHAnsi"/>
-          <w:i/>
-          <w:sz w:val="26"/>
-          <w:szCs w:val="26"/>
-          <w:lang w:val="en-US"/>
-        </w:rPr>
-        <w:t>tương</w:t>
-      </w:r>
-      <w:proofErr w:type="spellEnd"/>
-      <w:r>
-        <w:rPr>
-          <w:rFonts w:asciiTheme="majorHAnsi" w:hAnsiTheme="majorHAnsi" w:cstheme="majorHAnsi"/>
-          <w:i/>
-          <w:sz w:val="26"/>
-          <w:szCs w:val="26"/>
-          <w:lang w:val="en-US"/>
-        </w:rPr>
-        <w:t xml:space="preserve"> </w:t>
-      </w:r>
-      <w:proofErr w:type="spellStart"/>
-      <w:r>
-        <w:rPr>
-          <w:rFonts w:asciiTheme="majorHAnsi" w:hAnsiTheme="majorHAnsi" w:cstheme="majorHAnsi"/>
-          <w:i/>
-          <w:sz w:val="26"/>
-          <w:szCs w:val="26"/>
-          <w:lang w:val="en-US"/>
-        </w:rPr>
-        <w:t>ứng</w:t>
-      </w:r>
-      <w:proofErr w:type="spellEnd"/>
-      <w:r>
-        <w:rPr>
-          <w:rFonts w:asciiTheme="majorHAnsi" w:hAnsiTheme="majorHAnsi" w:cstheme="majorHAnsi"/>
-          <w:i/>
-          <w:sz w:val="26"/>
-          <w:szCs w:val="26"/>
-          <w:lang w:val="en-US"/>
-        </w:rPr>
-        <w:t xml:space="preserve"> </w:t>
-      </w:r>
-      <w:proofErr w:type="spellStart"/>
-      <w:r>
-        <w:rPr>
-          <w:rFonts w:asciiTheme="majorHAnsi" w:hAnsiTheme="majorHAnsi" w:cstheme="majorHAnsi"/>
-          <w:i/>
-          <w:sz w:val="26"/>
-          <w:szCs w:val="26"/>
-          <w:lang w:val="en-US"/>
-        </w:rPr>
-        <w:t>với</w:t>
-      </w:r>
-      <w:proofErr w:type="spellEnd"/>
-      <w:r>
-        <w:rPr>
-          <w:rFonts w:asciiTheme="majorHAnsi" w:hAnsiTheme="majorHAnsi" w:cstheme="majorHAnsi"/>
-          <w:i/>
-          <w:sz w:val="26"/>
-          <w:szCs w:val="26"/>
-          <w:lang w:val="en-US"/>
-        </w:rPr>
-        <w:t xml:space="preserve"> </w:t>
-      </w:r>
-      <w:proofErr w:type="spellStart"/>
-      <w:r>
-        <w:rPr>
-          <w:rFonts w:asciiTheme="majorHAnsi" w:hAnsiTheme="majorHAnsi" w:cstheme="majorHAnsi"/>
-          <w:i/>
-          <w:sz w:val="26"/>
-          <w:szCs w:val="26"/>
-          <w:lang w:val="en-US"/>
-        </w:rPr>
-        <w:t>khai</w:t>
-      </w:r>
-      <w:proofErr w:type="spellEnd"/>
-      <w:r>
-        <w:rPr>
-          <w:rFonts w:asciiTheme="majorHAnsi" w:hAnsiTheme="majorHAnsi" w:cstheme="majorHAnsi"/>
-          <w:i/>
-          <w:sz w:val="26"/>
-          <w:szCs w:val="26"/>
-          <w:lang w:val="en-US"/>
-        </w:rPr>
-        <w:t xml:space="preserve"> </w:t>
-      </w:r>
-      <w:proofErr w:type="spellStart"/>
-      <w:r>
-        <w:rPr>
-          <w:rFonts w:asciiTheme="majorHAnsi" w:hAnsiTheme="majorHAnsi" w:cstheme="majorHAnsi"/>
-          <w:i/>
-          <w:sz w:val="26"/>
-          <w:szCs w:val="26"/>
-          <w:lang w:val="en-US"/>
-        </w:rPr>
-        <w:t>báo</w:t>
-      </w:r>
-      <w:proofErr w:type="spellEnd"/>
-      <w:r>
-        <w:rPr>
-          <w:rFonts w:asciiTheme="majorHAnsi" w:hAnsiTheme="majorHAnsi" w:cstheme="majorHAnsi"/>
-          <w:i/>
-          <w:sz w:val="26"/>
-          <w:szCs w:val="26"/>
-          <w:lang w:val="en-US"/>
-        </w:rPr>
-        <w:t xml:space="preserve"> Annotations Doctrine ở </w:t>
-      </w:r>
-      <w:proofErr w:type="spellStart"/>
-      <w:r>
-        <w:rPr>
-          <w:rFonts w:asciiTheme="majorHAnsi" w:hAnsiTheme="majorHAnsi" w:cstheme="majorHAnsi"/>
-          <w:i/>
-          <w:sz w:val="26"/>
-          <w:szCs w:val="26"/>
-          <w:lang w:val="en-US"/>
-        </w:rPr>
-        <w:t>trên</w:t>
-      </w:r>
-      <w:proofErr w:type="spellEnd"/>
-    </w:p>
-    <w:p>
-      <w:pPr>
-        <w:rPr>
-          <w:rFonts w:asciiTheme="majorHAnsi" w:hAnsiTheme="majorHAnsi" w:cstheme="majorHAnsi"/>
-          <w:sz w:val="26"/>
-          <w:szCs w:val="26"/>
-          <w:lang w:val="en-US"/>
-        </w:rPr>
-      </w:pPr>
-      <w:proofErr w:type="spellStart"/>
-      <w:r>
-        <w:rPr>
-          <w:rFonts w:asciiTheme="majorHAnsi" w:hAnsiTheme="majorHAnsi" w:cstheme="majorHAnsi"/>
-          <w:sz w:val="26"/>
-          <w:szCs w:val="26"/>
-          <w:lang w:val="en-US"/>
-        </w:rPr>
-        <w:t>Lưu</w:t>
-      </w:r>
-      <w:proofErr w:type="spellEnd"/>
-      <w:r>
-        <w:rPr>
-          <w:rFonts w:asciiTheme="majorHAnsi" w:hAnsiTheme="majorHAnsi" w:cstheme="majorHAnsi"/>
-          <w:sz w:val="26"/>
-          <w:szCs w:val="26"/>
-          <w:lang w:val="en-US"/>
-        </w:rPr>
-        <w:t xml:space="preserve"> ý: </w:t>
-      </w:r>
-      <w:proofErr w:type="spellStart"/>
-      <w:r>
-        <w:rPr>
-          <w:rFonts w:asciiTheme="majorHAnsi" w:hAnsiTheme="majorHAnsi" w:cstheme="majorHAnsi"/>
-          <w:sz w:val="26"/>
-          <w:szCs w:val="26"/>
-          <w:lang w:val="en-US"/>
-        </w:rPr>
-        <w:t>nên</w:t>
-      </w:r>
-      <w:proofErr w:type="spellEnd"/>
-      <w:r>
-        <w:rPr>
-          <w:rFonts w:asciiTheme="majorHAnsi" w:hAnsiTheme="majorHAnsi" w:cstheme="majorHAnsi"/>
-          <w:sz w:val="26"/>
-          <w:szCs w:val="26"/>
-          <w:lang w:val="en-US"/>
-        </w:rPr>
-        <w:t xml:space="preserve"> </w:t>
-      </w:r>
-      <w:proofErr w:type="spellStart"/>
-      <w:r>
-        <w:rPr>
-          <w:rFonts w:asciiTheme="majorHAnsi" w:hAnsiTheme="majorHAnsi" w:cstheme="majorHAnsi"/>
-          <w:sz w:val="26"/>
-          <w:szCs w:val="26"/>
-          <w:lang w:val="en-US"/>
-        </w:rPr>
-        <w:t>xóa</w:t>
-      </w:r>
-      <w:proofErr w:type="spellEnd"/>
-      <w:r>
-        <w:rPr>
-          <w:rFonts w:asciiTheme="majorHAnsi" w:hAnsiTheme="majorHAnsi" w:cstheme="majorHAnsi"/>
-          <w:sz w:val="26"/>
-          <w:szCs w:val="26"/>
-          <w:lang w:val="en-US"/>
-        </w:rPr>
-        <w:t xml:space="preserve"> </w:t>
-      </w:r>
-      <w:proofErr w:type="spellStart"/>
-      <w:r>
-        <w:rPr>
-          <w:rFonts w:asciiTheme="majorHAnsi" w:hAnsiTheme="majorHAnsi" w:cstheme="majorHAnsi"/>
-          <w:sz w:val="26"/>
-          <w:szCs w:val="26"/>
-          <w:lang w:val="en-US"/>
-        </w:rPr>
-        <w:t>các</w:t>
-      </w:r>
-      <w:proofErr w:type="spellEnd"/>
-      <w:r>
-        <w:rPr>
-          <w:rFonts w:asciiTheme="majorHAnsi" w:hAnsiTheme="majorHAnsi" w:cstheme="majorHAnsi"/>
-          <w:sz w:val="26"/>
-          <w:szCs w:val="26"/>
-          <w:lang w:val="en-US"/>
-        </w:rPr>
-        <w:t xml:space="preserve"> </w:t>
-      </w:r>
-      <w:proofErr w:type="gramStart"/>
-      <w:r>
-        <w:rPr>
-          <w:rFonts w:asciiTheme="majorHAnsi" w:hAnsiTheme="majorHAnsi" w:cstheme="majorHAnsi"/>
-          <w:sz w:val="26"/>
-          <w:szCs w:val="26"/>
-          <w:lang w:val="en-US"/>
-        </w:rPr>
-        <w:t>function</w:t>
-      </w:r>
-      <w:proofErr w:type="gramEnd"/>
-      <w:r>
-        <w:rPr>
-          <w:rFonts w:asciiTheme="majorHAnsi" w:hAnsiTheme="majorHAnsi" w:cstheme="majorHAnsi"/>
-          <w:sz w:val="26"/>
-          <w:szCs w:val="26"/>
-          <w:lang w:val="en-US"/>
-        </w:rPr>
-        <w:t xml:space="preserve"> get &amp; set or add </w:t>
-      </w:r>
-      <w:proofErr w:type="spellStart"/>
-      <w:r>
-        <w:rPr>
-          <w:rFonts w:asciiTheme="majorHAnsi" w:hAnsiTheme="majorHAnsi" w:cstheme="majorHAnsi"/>
-          <w:sz w:val="26"/>
-          <w:szCs w:val="26"/>
-          <w:lang w:val="en-US"/>
-        </w:rPr>
-        <w:t>trong</w:t>
-      </w:r>
-      <w:proofErr w:type="spellEnd"/>
-      <w:r>
-        <w:rPr>
-          <w:rFonts w:asciiTheme="majorHAnsi" w:hAnsiTheme="majorHAnsi" w:cstheme="majorHAnsi"/>
-          <w:sz w:val="26"/>
-          <w:szCs w:val="26"/>
-          <w:lang w:val="en-US"/>
-        </w:rPr>
-        <w:t xml:space="preserve"> File document </w:t>
-      </w:r>
-      <w:proofErr w:type="spellStart"/>
-      <w:r>
-        <w:rPr>
-          <w:rFonts w:asciiTheme="majorHAnsi" w:hAnsiTheme="majorHAnsi" w:cstheme="majorHAnsi"/>
-          <w:sz w:val="26"/>
-          <w:szCs w:val="26"/>
-          <w:lang w:val="en-US"/>
-        </w:rPr>
-        <w:t>trước</w:t>
-      </w:r>
-      <w:proofErr w:type="spellEnd"/>
-      <w:r>
-        <w:rPr>
-          <w:rFonts w:asciiTheme="majorHAnsi" w:hAnsiTheme="majorHAnsi" w:cstheme="majorHAnsi"/>
-          <w:sz w:val="26"/>
-          <w:szCs w:val="26"/>
-          <w:lang w:val="en-US"/>
-        </w:rPr>
-        <w:t xml:space="preserve"> </w:t>
-      </w:r>
-      <w:proofErr w:type="spellStart"/>
-      <w:r>
-        <w:rPr>
-          <w:rFonts w:asciiTheme="majorHAnsi" w:hAnsiTheme="majorHAnsi" w:cstheme="majorHAnsi"/>
-          <w:sz w:val="26"/>
-          <w:szCs w:val="26"/>
-          <w:lang w:val="en-US"/>
-        </w:rPr>
-        <w:t>khi</w:t>
-      </w:r>
-      <w:proofErr w:type="spellEnd"/>
-      <w:r>
-        <w:rPr>
-          <w:rFonts w:asciiTheme="majorHAnsi" w:hAnsiTheme="majorHAnsi" w:cstheme="majorHAnsi"/>
-          <w:sz w:val="26"/>
-          <w:szCs w:val="26"/>
-          <w:lang w:val="en-US"/>
-        </w:rPr>
-        <w:t xml:space="preserve"> </w:t>
-      </w:r>
-      <w:proofErr w:type="spellStart"/>
-      <w:r>
-        <w:rPr>
-          <w:rFonts w:asciiTheme="majorHAnsi" w:hAnsiTheme="majorHAnsi" w:cstheme="majorHAnsi"/>
-          <w:sz w:val="26"/>
-          <w:szCs w:val="26"/>
-          <w:lang w:val="en-US"/>
-        </w:rPr>
-        <w:t>chạy</w:t>
-      </w:r>
-      <w:proofErr w:type="spellEnd"/>
-      <w:r>
-        <w:rPr>
-          <w:rFonts w:asciiTheme="majorHAnsi" w:hAnsiTheme="majorHAnsi" w:cstheme="majorHAnsi"/>
-          <w:sz w:val="26"/>
-          <w:szCs w:val="26"/>
-          <w:lang w:val="en-US"/>
-        </w:rPr>
-        <w:t xml:space="preserve"> tool </w:t>
-      </w:r>
-      <w:proofErr w:type="spellStart"/>
-      <w:r>
-        <w:rPr>
-          <w:rFonts w:asciiTheme="majorHAnsi" w:hAnsiTheme="majorHAnsi" w:cstheme="majorHAnsi"/>
-          <w:sz w:val="26"/>
-          <w:szCs w:val="26"/>
-          <w:lang w:val="en-US"/>
-        </w:rPr>
-        <w:t>này</w:t>
-      </w:r>
-      <w:proofErr w:type="spellEnd"/>
-      <w:r>
-        <w:rPr>
-          <w:rFonts w:asciiTheme="majorHAnsi" w:hAnsiTheme="majorHAnsi" w:cstheme="majorHAnsi"/>
-          <w:sz w:val="26"/>
-          <w:szCs w:val="26"/>
-          <w:lang w:val="en-US"/>
-        </w:rPr>
-        <w:t xml:space="preserve"> vì nó sẽ </w:t>
-      </w:r>
-      <w:proofErr w:type="spellStart"/>
-      <w:r>
-        <w:rPr>
-          <w:rFonts w:asciiTheme="majorHAnsi" w:hAnsiTheme="majorHAnsi" w:cstheme="majorHAnsi"/>
-          <w:sz w:val="26"/>
-          <w:szCs w:val="26"/>
-          <w:lang w:val="en-US"/>
-        </w:rPr>
-        <w:t>tư</w:t>
-      </w:r>
-      <w:proofErr w:type="spellEnd"/>
-      <w:r>
-        <w:rPr>
-          <w:rFonts w:asciiTheme="majorHAnsi" w:hAnsiTheme="majorHAnsi" w:cstheme="majorHAnsi"/>
-          <w:sz w:val="26"/>
-          <w:szCs w:val="26"/>
-          <w:lang w:val="en-US"/>
-        </w:rPr>
-        <w:t xml:space="preserve">̣ </w:t>
-      </w:r>
-      <w:proofErr w:type="spellStart"/>
-      <w:r>
-        <w:rPr>
-          <w:rFonts w:asciiTheme="majorHAnsi" w:hAnsiTheme="majorHAnsi" w:cstheme="majorHAnsi"/>
-          <w:sz w:val="26"/>
-          <w:szCs w:val="26"/>
-          <w:lang w:val="en-US"/>
-        </w:rPr>
-        <w:t>động</w:t>
-      </w:r>
-      <w:proofErr w:type="spellEnd"/>
-      <w:r>
-        <w:rPr>
-          <w:rFonts w:asciiTheme="majorHAnsi" w:hAnsiTheme="majorHAnsi" w:cstheme="majorHAnsi"/>
-          <w:sz w:val="26"/>
-          <w:szCs w:val="26"/>
-          <w:lang w:val="en-US"/>
-        </w:rPr>
-        <w:t xml:space="preserve"> </w:t>
-      </w:r>
-      <w:proofErr w:type="spellStart"/>
-      <w:r>
-        <w:rPr>
-          <w:rFonts w:asciiTheme="majorHAnsi" w:hAnsiTheme="majorHAnsi" w:cstheme="majorHAnsi"/>
-          <w:sz w:val="26"/>
-          <w:szCs w:val="26"/>
-          <w:lang w:val="en-US"/>
-        </w:rPr>
-        <w:t>viết</w:t>
-      </w:r>
-      <w:proofErr w:type="spellEnd"/>
-      <w:r>
-        <w:rPr>
-          <w:rFonts w:asciiTheme="majorHAnsi" w:hAnsiTheme="majorHAnsi" w:cstheme="majorHAnsi"/>
-          <w:sz w:val="26"/>
-          <w:szCs w:val="26"/>
-          <w:lang w:val="en-US"/>
-        </w:rPr>
-        <w:t xml:space="preserve"> </w:t>
-      </w:r>
-      <w:proofErr w:type="spellStart"/>
-      <w:r>
-        <w:rPr>
-          <w:rFonts w:asciiTheme="majorHAnsi" w:hAnsiTheme="majorHAnsi" w:cstheme="majorHAnsi"/>
-          <w:sz w:val="26"/>
-          <w:szCs w:val="26"/>
-          <w:lang w:val="en-US"/>
-        </w:rPr>
-        <w:t>lại</w:t>
-      </w:r>
-      <w:proofErr w:type="spellEnd"/>
-      <w:r>
-        <w:rPr>
-          <w:rFonts w:asciiTheme="majorHAnsi" w:hAnsiTheme="majorHAnsi" w:cstheme="majorHAnsi"/>
-          <w:sz w:val="26"/>
-          <w:szCs w:val="26"/>
-          <w:lang w:val="en-US"/>
-        </w:rPr>
-        <w:t xml:space="preserve"> </w:t>
-      </w:r>
-      <w:proofErr w:type="spellStart"/>
-      <w:r>
-        <w:rPr>
-          <w:rFonts w:asciiTheme="majorHAnsi" w:hAnsiTheme="majorHAnsi" w:cstheme="majorHAnsi"/>
-          <w:sz w:val="26"/>
-          <w:szCs w:val="26"/>
-          <w:lang w:val="en-US"/>
-        </w:rPr>
-        <w:t>hết</w:t>
-      </w:r>
-      <w:proofErr w:type="spellEnd"/>
-      <w:r>
-        <w:rPr>
-          <w:rFonts w:asciiTheme="majorHAnsi" w:hAnsiTheme="majorHAnsi" w:cstheme="majorHAnsi"/>
-          <w:sz w:val="26"/>
-          <w:szCs w:val="26"/>
-          <w:lang w:val="en-US"/>
-        </w:rPr>
-        <w:t xml:space="preserve"> </w:t>
-      </w:r>
-      <w:proofErr w:type="spellStart"/>
-      <w:r>
-        <w:rPr>
-          <w:rFonts w:asciiTheme="majorHAnsi" w:hAnsiTheme="majorHAnsi" w:cstheme="majorHAnsi"/>
-          <w:sz w:val="26"/>
-          <w:szCs w:val="26"/>
-          <w:lang w:val="en-US"/>
-        </w:rPr>
-        <w:t>các</w:t>
-      </w:r>
-      <w:proofErr w:type="spellEnd"/>
-      <w:r>
-        <w:rPr>
-          <w:rFonts w:asciiTheme="majorHAnsi" w:hAnsiTheme="majorHAnsi" w:cstheme="majorHAnsi"/>
-          <w:sz w:val="26"/>
-          <w:szCs w:val="26"/>
-          <w:lang w:val="en-US"/>
-        </w:rPr>
-        <w:t xml:space="preserve"> function, dù </w:t>
-      </w:r>
-      <w:proofErr w:type="spellStart"/>
-      <w:r>
-        <w:rPr>
-          <w:rFonts w:asciiTheme="majorHAnsi" w:hAnsiTheme="majorHAnsi" w:cstheme="majorHAnsi"/>
-          <w:sz w:val="26"/>
-          <w:szCs w:val="26"/>
-          <w:lang w:val="en-US"/>
-        </w:rPr>
-        <w:t>đa</w:t>
-      </w:r>
-      <w:proofErr w:type="spellEnd"/>
-      <w:r>
-        <w:rPr>
-          <w:rFonts w:asciiTheme="majorHAnsi" w:hAnsiTheme="majorHAnsi" w:cstheme="majorHAnsi"/>
-          <w:sz w:val="26"/>
-          <w:szCs w:val="26"/>
-          <w:lang w:val="en-US"/>
-        </w:rPr>
-        <w:t xml:space="preserve">̃ </w:t>
-      </w:r>
-      <w:proofErr w:type="spellStart"/>
-      <w:r>
-        <w:rPr>
-          <w:rFonts w:asciiTheme="majorHAnsi" w:hAnsiTheme="majorHAnsi" w:cstheme="majorHAnsi"/>
-          <w:sz w:val="26"/>
-          <w:szCs w:val="26"/>
-          <w:lang w:val="en-US"/>
-        </w:rPr>
-        <w:t>khai</w:t>
-      </w:r>
-      <w:proofErr w:type="spellEnd"/>
-      <w:r>
-        <w:rPr>
-          <w:rFonts w:asciiTheme="majorHAnsi" w:hAnsiTheme="majorHAnsi" w:cstheme="majorHAnsi"/>
-          <w:sz w:val="26"/>
-          <w:szCs w:val="26"/>
-          <w:lang w:val="en-US"/>
-        </w:rPr>
-        <w:t xml:space="preserve"> </w:t>
-      </w:r>
-      <w:proofErr w:type="spellStart"/>
-      <w:r>
-        <w:rPr>
-          <w:rFonts w:asciiTheme="majorHAnsi" w:hAnsiTheme="majorHAnsi" w:cstheme="majorHAnsi"/>
-          <w:sz w:val="26"/>
-          <w:szCs w:val="26"/>
-          <w:lang w:val="en-US"/>
-        </w:rPr>
-        <w:t>báo</w:t>
-      </w:r>
-      <w:proofErr w:type="spellEnd"/>
-      <w:r>
-        <w:rPr>
-          <w:rFonts w:asciiTheme="majorHAnsi" w:hAnsiTheme="majorHAnsi" w:cstheme="majorHAnsi"/>
-          <w:sz w:val="26"/>
-          <w:szCs w:val="26"/>
-          <w:lang w:val="en-US"/>
-        </w:rPr>
-        <w:t xml:space="preserve"> hay </w:t>
-      </w:r>
-      <w:proofErr w:type="spellStart"/>
-      <w:r>
-        <w:rPr>
-          <w:rFonts w:asciiTheme="majorHAnsi" w:hAnsiTheme="majorHAnsi" w:cstheme="majorHAnsi"/>
-          <w:sz w:val="26"/>
-          <w:szCs w:val="26"/>
-          <w:lang w:val="en-US"/>
-        </w:rPr>
-        <w:t>chưa</w:t>
-      </w:r>
-      <w:proofErr w:type="spellEnd"/>
-      <w:r>
-        <w:rPr>
-          <w:rFonts w:asciiTheme="majorHAnsi" w:hAnsiTheme="majorHAnsi" w:cstheme="majorHAnsi"/>
-          <w:sz w:val="26"/>
-          <w:szCs w:val="26"/>
-          <w:lang w:val="en-US"/>
-        </w:rPr>
-        <w:t>.</w:t>
-      </w:r>
+      <w:proofErr w:type="spellStart"/>
+      <w:r>
+        <w:rPr>
+          <w:rFonts w:asciiTheme="majorHAnsi" w:hAnsiTheme="majorHAnsi" w:cstheme="majorHAnsi"/>
+          <w:sz w:val="26"/>
+          <w:szCs w:val="26"/>
+          <w:lang w:val="en-US"/>
+        </w:rPr>
+        <w:t>your_link_document_index</w:t>
+      </w:r>
+      <w:proofErr w:type="spellEnd"/>
+    </w:p>
+    <w:p>
+      <w:pPr>
+        <w:ind w:left="1080"/>
+        <w:rPr>
+          <w:rFonts w:asciiTheme="majorHAnsi" w:hAnsiTheme="majorHAnsi" w:cstheme="majorHAnsi"/>
+          <w:b/>
+          <w:sz w:val="26"/>
+          <w:szCs w:val="26"/>
+          <w:u w:val="single"/>
+          <w:lang w:val="en-US"/>
+        </w:rPr>
+      </w:pPr>
+    </w:p>
+    <w:p>
+      <w:pPr>
+        <w:pStyle w:val="ListParagraph"/>
+        <w:numPr>
+          <w:ilvl w:val="0"/>
+          <w:numId w:val="1"/>
+        </w:numPr>
+        <w:rPr>
+          <w:rFonts w:asciiTheme="majorHAnsi" w:hAnsiTheme="majorHAnsi" w:cstheme="majorHAnsi"/>
+          <w:b/>
+          <w:sz w:val="26"/>
+          <w:szCs w:val="26"/>
+          <w:u w:val="single"/>
+          <w:lang w:val="en-US"/>
+        </w:rPr>
+      </w:pPr>
+    </w:p>
+    <w:p>
+      <w:pPr>
+        <w:rPr>
+          <w:rFonts w:asciiTheme="majorHAnsi" w:hAnsiTheme="majorHAnsi" w:cstheme="majorHAnsi"/>
+          <w:sz w:val="26"/>
+          <w:szCs w:val="26"/>
+          <w:lang w:val="en-US"/>
+        </w:rPr>
+      </w:pPr>
+    </w:p>
+    <w:p>
+      <w:pPr>
+        <w:rPr>
+          <w:rFonts w:asciiTheme="majorHAnsi" w:hAnsiTheme="majorHAnsi" w:cstheme="majorHAnsi"/>
+          <w:b/>
+          <w:sz w:val="26"/>
+          <w:szCs w:val="26"/>
+          <w:u w:val="single"/>
+          <w:lang w:val="en-US"/>
+        </w:rPr>
+      </w:pPr>
+    </w:p>
+    <w:p>
+      <w:pPr>
+        <w:rPr>
+          <w:rFonts w:asciiTheme="majorHAnsi" w:hAnsiTheme="majorHAnsi" w:cstheme="majorHAnsi"/>
+          <w:sz w:val="26"/>
+          <w:szCs w:val="26"/>
+          <w:lang w:val="en-US"/>
+        </w:rPr>
+      </w:pPr>
     </w:p>
     <w:sectPr>
       <w:pgSz w:w="11906" w:h="16838"/>
@@ -3386,6 +4002,184 @@
     </w:lvl>
   </w:abstractNum>
   <w:abstractNum w:abstractNumId="1">
+    <w:nsid w:val="0E852D6B"/>
+    <w:multiLevelType w:val="hybridMultilevel"/>
+    <w:tmpl w:val="4A32F4C0"/>
+    <w:lvl w:ilvl="0" w:tplc="042A000F">
+      <w:start w:val="1"/>
+      <w:numFmt w:val="decimal"/>
+      <w:lvlText w:val="%1."/>
+      <w:lvlJc w:val="left"/>
+      <w:pPr>
+        <w:ind w:left="720" w:hanging="360"/>
+      </w:pPr>
+      <w:rPr>
+        <w:rFonts w:hint="default"/>
+      </w:rPr>
+    </w:lvl>
+    <w:lvl w:ilvl="1" w:tplc="04090019" w:tentative="1">
+      <w:start w:val="1"/>
+      <w:numFmt w:val="lowerLetter"/>
+      <w:lvlText w:val="%2."/>
+      <w:lvlJc w:val="left"/>
+      <w:pPr>
+        <w:ind w:left="1440" w:hanging="360"/>
+      </w:pPr>
+    </w:lvl>
+    <w:lvl w:ilvl="2" w:tplc="0409001B" w:tentative="1">
+      <w:start w:val="1"/>
+      <w:numFmt w:val="lowerRoman"/>
+      <w:lvlText w:val="%3."/>
+      <w:lvlJc w:val="right"/>
+      <w:pPr>
+        <w:ind w:left="2160" w:hanging="180"/>
+      </w:pPr>
+    </w:lvl>
+    <w:lvl w:ilvl="3" w:tplc="0409000F" w:tentative="1">
+      <w:start w:val="1"/>
+      <w:numFmt w:val="decimal"/>
+      <w:lvlText w:val="%4."/>
+      <w:lvlJc w:val="left"/>
+      <w:pPr>
+        <w:ind w:left="2880" w:hanging="360"/>
+      </w:pPr>
+    </w:lvl>
+    <w:lvl w:ilvl="4" w:tplc="04090019" w:tentative="1">
+      <w:start w:val="1"/>
+      <w:numFmt w:val="lowerLetter"/>
+      <w:lvlText w:val="%5."/>
+      <w:lvlJc w:val="left"/>
+      <w:pPr>
+        <w:ind w:left="3600" w:hanging="360"/>
+      </w:pPr>
+    </w:lvl>
+    <w:lvl w:ilvl="5" w:tplc="0409001B" w:tentative="1">
+      <w:start w:val="1"/>
+      <w:numFmt w:val="lowerRoman"/>
+      <w:lvlText w:val="%6."/>
+      <w:lvlJc w:val="right"/>
+      <w:pPr>
+        <w:ind w:left="4320" w:hanging="180"/>
+      </w:pPr>
+    </w:lvl>
+    <w:lvl w:ilvl="6" w:tplc="0409000F" w:tentative="1">
+      <w:start w:val="1"/>
+      <w:numFmt w:val="decimal"/>
+      <w:lvlText w:val="%7."/>
+      <w:lvlJc w:val="left"/>
+      <w:pPr>
+        <w:ind w:left="5040" w:hanging="360"/>
+      </w:pPr>
+    </w:lvl>
+    <w:lvl w:ilvl="7" w:tplc="04090019" w:tentative="1">
+      <w:start w:val="1"/>
+      <w:numFmt w:val="lowerLetter"/>
+      <w:lvlText w:val="%8."/>
+      <w:lvlJc w:val="left"/>
+      <w:pPr>
+        <w:ind w:left="5760" w:hanging="360"/>
+      </w:pPr>
+    </w:lvl>
+    <w:lvl w:ilvl="8" w:tplc="0409001B" w:tentative="1">
+      <w:start w:val="1"/>
+      <w:numFmt w:val="lowerRoman"/>
+      <w:lvlText w:val="%9."/>
+      <w:lvlJc w:val="right"/>
+      <w:pPr>
+        <w:ind w:left="6480" w:hanging="180"/>
+      </w:pPr>
+    </w:lvl>
+  </w:abstractNum>
+  <w:abstractNum w:abstractNumId="2">
+    <w:nsid w:val="17694408"/>
+    <w:multiLevelType w:val="hybridMultilevel"/>
+    <w:tmpl w:val="B6B01D08"/>
+    <w:lvl w:ilvl="0" w:tplc="042A000F">
+      <w:start w:val="1"/>
+      <w:numFmt w:val="decimal"/>
+      <w:lvlText w:val="%1."/>
+      <w:lvlJc w:val="left"/>
+      <w:pPr>
+        <w:ind w:left="720" w:hanging="360"/>
+      </w:pPr>
+      <w:rPr>
+        <w:rFonts w:hint="default"/>
+      </w:rPr>
+    </w:lvl>
+    <w:lvl w:ilvl="1" w:tplc="042A0019">
+      <w:start w:val="1"/>
+      <w:numFmt w:val="lowerLetter"/>
+      <w:lvlText w:val="%2."/>
+      <w:lvlJc w:val="left"/>
+      <w:pPr>
+        <w:ind w:left="1440" w:hanging="360"/>
+      </w:pPr>
+    </w:lvl>
+    <w:lvl w:ilvl="2" w:tplc="042A001B" w:tentative="1">
+      <w:start w:val="1"/>
+      <w:numFmt w:val="lowerRoman"/>
+      <w:lvlText w:val="%3."/>
+      <w:lvlJc w:val="right"/>
+      <w:pPr>
+        <w:ind w:left="2160" w:hanging="180"/>
+      </w:pPr>
+    </w:lvl>
+    <w:lvl w:ilvl="3" w:tplc="042A000F" w:tentative="1">
+      <w:start w:val="1"/>
+      <w:numFmt w:val="decimal"/>
+      <w:lvlText w:val="%4."/>
+      <w:lvlJc w:val="left"/>
+      <w:pPr>
+        <w:ind w:left="2880" w:hanging="360"/>
+      </w:pPr>
+    </w:lvl>
+    <w:lvl w:ilvl="4" w:tplc="042A0019" w:tentative="1">
+      <w:start w:val="1"/>
+      <w:numFmt w:val="lowerLetter"/>
+      <w:lvlText w:val="%5."/>
+      <w:lvlJc w:val="left"/>
+      <w:pPr>
+        <w:ind w:left="3600" w:hanging="360"/>
+      </w:pPr>
+    </w:lvl>
+    <w:lvl w:ilvl="5" w:tplc="042A001B" w:tentative="1">
+      <w:start w:val="1"/>
+      <w:numFmt w:val="lowerRoman"/>
+      <w:lvlText w:val="%6."/>
+      <w:lvlJc w:val="right"/>
+      <w:pPr>
+        <w:ind w:left="4320" w:hanging="180"/>
+      </w:pPr>
+    </w:lvl>
+    <w:lvl w:ilvl="6" w:tplc="042A000F" w:tentative="1">
+      <w:start w:val="1"/>
+      <w:numFmt w:val="decimal"/>
+      <w:lvlText w:val="%7."/>
+      <w:lvlJc w:val="left"/>
+      <w:pPr>
+        <w:ind w:left="5040" w:hanging="360"/>
+      </w:pPr>
+    </w:lvl>
+    <w:lvl w:ilvl="7" w:tplc="042A0019" w:tentative="1">
+      <w:start w:val="1"/>
+      <w:numFmt w:val="lowerLetter"/>
+      <w:lvlText w:val="%8."/>
+      <w:lvlJc w:val="left"/>
+      <w:pPr>
+        <w:ind w:left="5760" w:hanging="360"/>
+      </w:pPr>
+    </w:lvl>
+    <w:lvl w:ilvl="8" w:tplc="042A001B" w:tentative="1">
+      <w:start w:val="1"/>
+      <w:numFmt w:val="lowerRoman"/>
+      <w:lvlText w:val="%9."/>
+      <w:lvlJc w:val="right"/>
+      <w:pPr>
+        <w:ind w:left="6480" w:hanging="180"/>
+      </w:pPr>
+    </w:lvl>
+  </w:abstractNum>
+  <w:abstractNum w:abstractNumId="3">
     <w:nsid w:val="18C5635C"/>
     <w:multiLevelType w:val="hybridMultilevel"/>
     <w:tmpl w:val="BE50A48E"/>
@@ -3499,7 +4293,96 @@
       </w:rPr>
     </w:lvl>
   </w:abstractNum>
-  <w:abstractNum w:abstractNumId="2">
+  <w:abstractNum w:abstractNumId="4">
+    <w:nsid w:val="1DBC61C2"/>
+    <w:multiLevelType w:val="hybridMultilevel"/>
+    <w:tmpl w:val="111A5234"/>
+    <w:lvl w:ilvl="0" w:tplc="27A8BBF6">
+      <w:start w:val="1"/>
+      <w:numFmt w:val="lowerLetter"/>
+      <w:lvlText w:val="%1."/>
+      <w:lvlJc w:val="left"/>
+      <w:pPr>
+        <w:ind w:left="1440" w:hanging="360"/>
+      </w:pPr>
+      <w:rPr>
+        <w:b w:val="0"/>
+      </w:rPr>
+    </w:lvl>
+    <w:lvl w:ilvl="1" w:tplc="04090019" w:tentative="1">
+      <w:start w:val="1"/>
+      <w:numFmt w:val="lowerLetter"/>
+      <w:lvlText w:val="%2."/>
+      <w:lvlJc w:val="left"/>
+      <w:pPr>
+        <w:ind w:left="1440" w:hanging="360"/>
+      </w:pPr>
+    </w:lvl>
+    <w:lvl w:ilvl="2" w:tplc="0409001B" w:tentative="1">
+      <w:start w:val="1"/>
+      <w:numFmt w:val="lowerRoman"/>
+      <w:lvlText w:val="%3."/>
+      <w:lvlJc w:val="right"/>
+      <w:pPr>
+        <w:ind w:left="2160" w:hanging="180"/>
+      </w:pPr>
+    </w:lvl>
+    <w:lvl w:ilvl="3" w:tplc="0409000F" w:tentative="1">
+      <w:start w:val="1"/>
+      <w:numFmt w:val="decimal"/>
+      <w:lvlText w:val="%4."/>
+      <w:lvlJc w:val="left"/>
+      <w:pPr>
+        <w:ind w:left="2880" w:hanging="360"/>
+      </w:pPr>
+    </w:lvl>
+    <w:lvl w:ilvl="4" w:tplc="04090019" w:tentative="1">
+      <w:start w:val="1"/>
+      <w:numFmt w:val="lowerLetter"/>
+      <w:lvlText w:val="%5."/>
+      <w:lvlJc w:val="left"/>
+      <w:pPr>
+        <w:ind w:left="3600" w:hanging="360"/>
+      </w:pPr>
+    </w:lvl>
+    <w:lvl w:ilvl="5" w:tplc="0409001B" w:tentative="1">
+      <w:start w:val="1"/>
+      <w:numFmt w:val="lowerRoman"/>
+      <w:lvlText w:val="%6."/>
+      <w:lvlJc w:val="right"/>
+      <w:pPr>
+        <w:ind w:left="4320" w:hanging="180"/>
+      </w:pPr>
+    </w:lvl>
+    <w:lvl w:ilvl="6" w:tplc="0409000F" w:tentative="1">
+      <w:start w:val="1"/>
+      <w:numFmt w:val="decimal"/>
+      <w:lvlText w:val="%7."/>
+      <w:lvlJc w:val="left"/>
+      <w:pPr>
+        <w:ind w:left="5040" w:hanging="360"/>
+      </w:pPr>
+    </w:lvl>
+    <w:lvl w:ilvl="7" w:tplc="04090019" w:tentative="1">
+      <w:start w:val="1"/>
+      <w:numFmt w:val="lowerLetter"/>
+      <w:lvlText w:val="%8."/>
+      <w:lvlJc w:val="left"/>
+      <w:pPr>
+        <w:ind w:left="5760" w:hanging="360"/>
+      </w:pPr>
+    </w:lvl>
+    <w:lvl w:ilvl="8" w:tplc="0409001B" w:tentative="1">
+      <w:start w:val="1"/>
+      <w:numFmt w:val="lowerRoman"/>
+      <w:lvlText w:val="%9."/>
+      <w:lvlJc w:val="right"/>
+      <w:pPr>
+        <w:ind w:left="6480" w:hanging="180"/>
+      </w:pPr>
+    </w:lvl>
+  </w:abstractNum>
+  <w:abstractNum w:abstractNumId="5">
     <w:nsid w:val="2385674D"/>
     <w:multiLevelType w:val="hybridMultilevel"/>
     <w:tmpl w:val="B9301BF2"/>
@@ -3613,7 +4496,120 @@
       </w:rPr>
     </w:lvl>
   </w:abstractNum>
-  <w:abstractNum w:abstractNumId="3">
+  <w:abstractNum w:abstractNumId="6">
+    <w:nsid w:val="2A2754BE"/>
+    <w:multiLevelType w:val="hybridMultilevel"/>
+    <w:tmpl w:val="AB569C96"/>
+    <w:lvl w:ilvl="0" w:tplc="599C4424">
+      <w:start w:val="1"/>
+      <w:numFmt w:val="bullet"/>
+      <w:lvlText w:val=""/>
+      <w:lvlJc w:val="left"/>
+      <w:pPr>
+        <w:ind w:left="720" w:hanging="360"/>
+      </w:pPr>
+      <w:rPr>
+        <w:rFonts w:ascii="Symbol" w:eastAsiaTheme="minorHAnsi" w:hAnsi="Symbol" w:cstheme="majorHAnsi" w:hint="default"/>
+      </w:rPr>
+    </w:lvl>
+    <w:lvl w:ilvl="1" w:tplc="04090003" w:tentative="1">
+      <w:start w:val="1"/>
+      <w:numFmt w:val="bullet"/>
+      <w:lvlText w:val="o"/>
+      <w:lvlJc w:val="left"/>
+      <w:pPr>
+        <w:ind w:left="1440" w:hanging="360"/>
+      </w:pPr>
+      <w:rPr>
+        <w:rFonts w:ascii="Courier New" w:hAnsi="Courier New" w:cs="Courier New" w:hint="default"/>
+      </w:rPr>
+    </w:lvl>
+    <w:lvl w:ilvl="2" w:tplc="04090005" w:tentative="1">
+      <w:start w:val="1"/>
+      <w:numFmt w:val="bullet"/>
+      <w:lvlText w:val=""/>
+      <w:lvlJc w:val="left"/>
+      <w:pPr>
+        <w:ind w:left="2160" w:hanging="360"/>
+      </w:pPr>
+      <w:rPr>
+        <w:rFonts w:ascii="Wingdings" w:hAnsi="Wingdings" w:hint="default"/>
+      </w:rPr>
+    </w:lvl>
+    <w:lvl w:ilvl="3" w:tplc="04090001" w:tentative="1">
+      <w:start w:val="1"/>
+      <w:numFmt w:val="bullet"/>
+      <w:lvlText w:val=""/>
+      <w:lvlJc w:val="left"/>
+      <w:pPr>
+        <w:ind w:left="2880" w:hanging="360"/>
+      </w:pPr>
+      <w:rPr>
+        <w:rFonts w:ascii="Symbol" w:hAnsi="Symbol" w:hint="default"/>
+      </w:rPr>
+    </w:lvl>
+    <w:lvl w:ilvl="4" w:tplc="04090003" w:tentative="1">
+      <w:start w:val="1"/>
+      <w:numFmt w:val="bullet"/>
+      <w:lvlText w:val="o"/>
+      <w:lvlJc w:val="left"/>
+      <w:pPr>
+        <w:ind w:left="3600" w:hanging="360"/>
+      </w:pPr>
+      <w:rPr>
+        <w:rFonts w:ascii="Courier New" w:hAnsi="Courier New" w:cs="Courier New" w:hint="default"/>
+      </w:rPr>
+    </w:lvl>
+    <w:lvl w:ilvl="5" w:tplc="04090005" w:tentative="1">
+      <w:start w:val="1"/>
+      <w:numFmt w:val="bullet"/>
+      <w:lvlText w:val=""/>
+      <w:lvlJc w:val="left"/>
+      <w:pPr>
+        <w:ind w:left="4320" w:hanging="360"/>
+      </w:pPr>
+      <w:rPr>
+        <w:rFonts w:ascii="Wingdings" w:hAnsi="Wingdings" w:hint="default"/>
+      </w:rPr>
+    </w:lvl>
+    <w:lvl w:ilvl="6" w:tplc="04090001" w:tentative="1">
+      <w:start w:val="1"/>
+      <w:numFmt w:val="bullet"/>
+      <w:lvlText w:val=""/>
+      <w:lvlJc w:val="left"/>
+      <w:pPr>
+        <w:ind w:left="5040" w:hanging="360"/>
+      </w:pPr>
+      <w:rPr>
+        <w:rFonts w:ascii="Symbol" w:hAnsi="Symbol" w:hint="default"/>
+      </w:rPr>
+    </w:lvl>
+    <w:lvl w:ilvl="7" w:tplc="04090003" w:tentative="1">
+      <w:start w:val="1"/>
+      <w:numFmt w:val="bullet"/>
+      <w:lvlText w:val="o"/>
+      <w:lvlJc w:val="left"/>
+      <w:pPr>
+        <w:ind w:left="5760" w:hanging="360"/>
+      </w:pPr>
+      <w:rPr>
+        <w:rFonts w:ascii="Courier New" w:hAnsi="Courier New" w:cs="Courier New" w:hint="default"/>
+      </w:rPr>
+    </w:lvl>
+    <w:lvl w:ilvl="8" w:tplc="04090005" w:tentative="1">
+      <w:start w:val="1"/>
+      <w:numFmt w:val="bullet"/>
+      <w:lvlText w:val=""/>
+      <w:lvlJc w:val="left"/>
+      <w:pPr>
+        <w:ind w:left="6480" w:hanging="360"/>
+      </w:pPr>
+      <w:rPr>
+        <w:rFonts w:ascii="Wingdings" w:hAnsi="Wingdings" w:hint="default"/>
+      </w:rPr>
+    </w:lvl>
+  </w:abstractNum>
+  <w:abstractNum w:abstractNumId="7">
     <w:nsid w:val="37933B5C"/>
     <w:multiLevelType w:val="hybridMultilevel"/>
     <w:tmpl w:val="E85E1FA4"/>
@@ -3727,10 +4723,10 @@
       </w:rPr>
     </w:lvl>
   </w:abstractNum>
-  <w:abstractNum w:abstractNumId="4">
+  <w:abstractNum w:abstractNumId="8">
     <w:nsid w:val="39221AC1"/>
     <w:multiLevelType w:val="hybridMultilevel"/>
-    <w:tmpl w:val="B6B01D08"/>
+    <w:tmpl w:val="92462EBC"/>
     <w:lvl w:ilvl="0" w:tplc="042A000F">
       <w:start w:val="1"/>
       <w:numFmt w:val="decimal"/>
@@ -3743,7 +4739,7 @@
         <w:rFonts w:hint="default"/>
       </w:rPr>
     </w:lvl>
-    <w:lvl w:ilvl="1" w:tplc="042A0019">
+    <w:lvl w:ilvl="1" w:tplc="27A8BBF6">
       <w:start w:val="1"/>
       <w:numFmt w:val="lowerLetter"/>
       <w:lvlText w:val="%2."/>
@@ -3751,6 +4747,9 @@
       <w:pPr>
         <w:ind w:left="1440" w:hanging="360"/>
       </w:pPr>
+      <w:rPr>
+        <w:b w:val="0"/>
+      </w:rPr>
     </w:lvl>
     <w:lvl w:ilvl="2" w:tplc="042A001B" w:tentative="1">
       <w:start w:val="1"/>
@@ -3816,7 +4815,7 @@
       </w:pPr>
     </w:lvl>
   </w:abstractNum>
-  <w:abstractNum w:abstractNumId="5">
+  <w:abstractNum w:abstractNumId="9">
     <w:nsid w:val="52C47463"/>
     <w:multiLevelType w:val="hybridMultilevel"/>
     <w:tmpl w:val="A8C643F8"/>
@@ -3903,22 +4902,34 @@
     </w:lvl>
   </w:abstractNum>
   <w:num w:numId="1">
-    <w:abstractNumId w:val="4"/>
+    <w:abstractNumId w:val="8"/>
   </w:num>
   <w:num w:numId="2">
-    <w:abstractNumId w:val="5"/>
+    <w:abstractNumId w:val="9"/>
   </w:num>
   <w:num w:numId="3">
     <w:abstractNumId w:val="0"/>
   </w:num>
   <w:num w:numId="4">
+    <w:abstractNumId w:val="5"/>
+  </w:num>
+  <w:num w:numId="5">
+    <w:abstractNumId w:val="3"/>
+  </w:num>
+  <w:num w:numId="6">
+    <w:abstractNumId w:val="7"/>
+  </w:num>
+  <w:num w:numId="7">
     <w:abstractNumId w:val="2"/>
   </w:num>
-  <w:num w:numId="5">
+  <w:num w:numId="8">
     <w:abstractNumId w:val="1"/>
   </w:num>
-  <w:num w:numId="6">
-    <w:abstractNumId w:val="3"/>
+  <w:num w:numId="9">
+    <w:abstractNumId w:val="6"/>
+  </w:num>
+  <w:num w:numId="10">
+    <w:abstractNumId w:val="4"/>
   </w:num>
 </w:numbering>
 </file>

</xml_diff>